<commit_message>
master dissertation is updated
</commit_message>
<xml_diff>
--- a/Sources/Dissertation/MasterDissertation.docx
+++ b/Sources/Dissertation/MasterDissertation.docx
@@ -1687,15 +1687,7 @@
         <w:t xml:space="preserve"> </w:t>
       </w:r>
       <w:r>
-        <w:t xml:space="preserve">my friend </w:t>
-      </w:r>
-      <w:proofErr w:type="spellStart"/>
-      <w:r>
-        <w:t>Utku</w:t>
-      </w:r>
-      <w:proofErr w:type="spellEnd"/>
-      <w:r>
-        <w:t xml:space="preserve"> Demir for helping me out with Cloud Computing when my laptop broke down.</w:t>
+        <w:t>my friend Utku Demir for helping me out with Cloud Computing when my laptop broke down.</w:t>
       </w:r>
       <w:r>
         <w:t xml:space="preserve"> You are always there for me. Finally, there are my</w:t>
@@ -1793,117 +1785,11 @@
         </w:rPr>
         <w:t xml:space="preserve">complexity and lead to a behavior that closer to far more human behavior. </w:t>
       </w:r>
-      <w:proofErr w:type="spellStart"/>
       <w:r>
         <w:rPr>
           <w:color w:val="FF0000"/>
         </w:rPr>
-        <w:t>Ya</w:t>
-      </w:r>
-      <w:proofErr w:type="spellEnd"/>
-      <w:r>
-        <w:rPr>
-          <w:color w:val="FF0000"/>
-        </w:rPr>
-        <w:t xml:space="preserve"> da </w:t>
-      </w:r>
-      <w:proofErr w:type="spellStart"/>
-      <w:r>
-        <w:rPr>
-          <w:color w:val="FF0000"/>
-        </w:rPr>
-        <w:t>maskenin</w:t>
-      </w:r>
-      <w:proofErr w:type="spellEnd"/>
-      <w:r>
-        <w:rPr>
-          <w:color w:val="FF0000"/>
-        </w:rPr>
-        <w:t xml:space="preserve"> </w:t>
-      </w:r>
-      <w:proofErr w:type="spellStart"/>
-      <w:r>
-        <w:rPr>
-          <w:color w:val="FF0000"/>
-        </w:rPr>
-        <w:t>takılma</w:t>
-      </w:r>
-      <w:proofErr w:type="spellEnd"/>
-      <w:r>
-        <w:rPr>
-          <w:color w:val="FF0000"/>
-        </w:rPr>
-        <w:t xml:space="preserve"> </w:t>
-      </w:r>
-      <w:proofErr w:type="spellStart"/>
-      <w:r>
-        <w:rPr>
-          <w:color w:val="FF0000"/>
-        </w:rPr>
-        <w:t>yüzdesi</w:t>
-      </w:r>
-      <w:proofErr w:type="spellEnd"/>
-      <w:r>
-        <w:rPr>
-          <w:color w:val="FF0000"/>
-        </w:rPr>
-        <w:t xml:space="preserve"> ne </w:t>
-      </w:r>
-      <w:proofErr w:type="spellStart"/>
-      <w:r>
-        <w:rPr>
-          <w:color w:val="FF0000"/>
-        </w:rPr>
-        <w:t>kadar</w:t>
-      </w:r>
-      <w:proofErr w:type="spellEnd"/>
-      <w:r>
-        <w:rPr>
-          <w:color w:val="FF0000"/>
-        </w:rPr>
-        <w:t xml:space="preserve"> </w:t>
-      </w:r>
-      <w:proofErr w:type="spellStart"/>
-      <w:r>
-        <w:rPr>
-          <w:color w:val="FF0000"/>
-        </w:rPr>
-        <w:t>etkiliyor</w:t>
-      </w:r>
-      <w:proofErr w:type="spellEnd"/>
-      <w:r>
-        <w:rPr>
-          <w:color w:val="FF0000"/>
-        </w:rPr>
-        <w:t xml:space="preserve"> </w:t>
-      </w:r>
-      <w:proofErr w:type="spellStart"/>
-      <w:r>
-        <w:rPr>
-          <w:color w:val="FF0000"/>
-        </w:rPr>
-        <w:t>bunu</w:t>
-      </w:r>
-      <w:proofErr w:type="spellEnd"/>
-      <w:r>
-        <w:rPr>
-          <w:color w:val="FF0000"/>
-        </w:rPr>
-        <w:t xml:space="preserve"> </w:t>
-      </w:r>
-      <w:proofErr w:type="spellStart"/>
-      <w:r>
-        <w:rPr>
-          <w:color w:val="FF0000"/>
-        </w:rPr>
-        <w:t>yazıcaz</w:t>
-      </w:r>
-      <w:proofErr w:type="spellEnd"/>
-      <w:r>
-        <w:rPr>
-          <w:color w:val="FF0000"/>
-        </w:rPr>
-        <w:t>.</w:t>
+        <w:t>Ya da maskenin takılma yüzdesi ne kadar etkiliyor bunu yazıcaz.</w:t>
       </w:r>
     </w:p>
     <w:p>
@@ -2698,13 +2584,8 @@
         <w:t>A</w:t>
       </w:r>
       <w:r>
-        <w:t xml:space="preserve">lgorithm (PPO). This algorithm is designed by </w:t>
-      </w:r>
-      <w:proofErr w:type="spellStart"/>
-      <w:r>
-        <w:t>OpenAI</w:t>
-      </w:r>
-      <w:proofErr w:type="spellEnd"/>
+        <w:t>lgorithm (PPO). This algorithm is designed by OpenAI</w:t>
+      </w:r>
       <w:r>
         <w:t xml:space="preserve">. </w:t>
       </w:r>
@@ -2727,23 +2608,7 @@
         <w:fldChar w:fldCharType="end"/>
       </w:r>
       <w:r>
-        <w:t xml:space="preserve"> and it is used in numerous different tasks from robotics to </w:t>
-      </w:r>
-      <w:proofErr w:type="spellStart"/>
-      <w:r>
-        <w:t>atari</w:t>
-      </w:r>
-      <w:proofErr w:type="spellEnd"/>
-      <w:r>
-        <w:t xml:space="preserve"> games. On a collection of benchmark tasks, PPO outperformed other online policy gradient methods and had a better balance between sample complexity and simplicity. </w:t>
-      </w:r>
-      <w:proofErr w:type="spellStart"/>
-      <w:r>
-        <w:t>OpenAI</w:t>
-      </w:r>
-      <w:proofErr w:type="spellEnd"/>
-      <w:r>
-        <w:t xml:space="preserve"> defines their algorithm with three features. Easy code, sample efficiency and ease of tune.</w:t>
+        <w:t xml:space="preserve"> and it is used in numerous different tasks from robotics to atari games. On a collection of benchmark tasks, PPO outperformed other online policy gradient methods and had a better balance between sample complexity and simplicity. OpenAI defines their algorithm with three features. Easy code, sample efficiency and ease of tune.</w:t>
       </w:r>
       <w:bookmarkStart w:id="5" w:name="_bookmark0"/>
       <w:bookmarkEnd w:id="5"/>
@@ -2966,98 +2831,12 @@
       <w:r>
         <w:t xml:space="preserve">vidence that self-isolation </w:t>
       </w:r>
-      <w:proofErr w:type="spellStart"/>
       <w:r>
         <w:rPr>
           <w:color w:val="FF0000"/>
         </w:rPr>
-        <w:t>buralara</w:t>
-      </w:r>
-      <w:proofErr w:type="spellEnd"/>
-      <w:r>
-        <w:rPr>
-          <w:color w:val="FF0000"/>
-        </w:rPr>
-        <w:t xml:space="preserve"> </w:t>
-      </w:r>
-      <w:proofErr w:type="spellStart"/>
-      <w:r>
-        <w:rPr>
-          <w:color w:val="FF0000"/>
-        </w:rPr>
-        <w:t>bir</w:t>
-      </w:r>
-      <w:proofErr w:type="spellEnd"/>
-      <w:r>
-        <w:rPr>
-          <w:color w:val="FF0000"/>
-        </w:rPr>
-        <w:t xml:space="preserve"> </w:t>
-      </w:r>
-      <w:proofErr w:type="spellStart"/>
-      <w:r>
-        <w:rPr>
-          <w:color w:val="FF0000"/>
-        </w:rPr>
-        <w:t>şeyler</w:t>
-      </w:r>
-      <w:proofErr w:type="spellEnd"/>
-      <w:r>
-        <w:rPr>
-          <w:color w:val="FF0000"/>
-        </w:rPr>
-        <w:t xml:space="preserve"> </w:t>
-      </w:r>
-      <w:proofErr w:type="spellStart"/>
-      <w:r>
-        <w:rPr>
-          <w:color w:val="FF0000"/>
-        </w:rPr>
-        <w:t>gelmeli</w:t>
-      </w:r>
-      <w:proofErr w:type="spellEnd"/>
-      <w:r>
-        <w:rPr>
-          <w:color w:val="FF0000"/>
-        </w:rPr>
-        <w:t xml:space="preserve"> </w:t>
-      </w:r>
-      <w:proofErr w:type="spellStart"/>
-      <w:r>
-        <w:rPr>
-          <w:color w:val="FF0000"/>
-        </w:rPr>
-        <w:t>ve</w:t>
-      </w:r>
-      <w:proofErr w:type="spellEnd"/>
-      <w:r>
-        <w:rPr>
-          <w:color w:val="FF0000"/>
-        </w:rPr>
-        <w:t xml:space="preserve"> </w:t>
-      </w:r>
-      <w:proofErr w:type="spellStart"/>
-      <w:r>
-        <w:rPr>
-          <w:color w:val="FF0000"/>
-        </w:rPr>
-        <w:t>acil</w:t>
-      </w:r>
-      <w:proofErr w:type="spellEnd"/>
-      <w:r>
-        <w:rPr>
-          <w:color w:val="FF0000"/>
-        </w:rPr>
-        <w:t xml:space="preserve"> </w:t>
-      </w:r>
-      <w:proofErr w:type="spellStart"/>
-      <w:r>
-        <w:rPr>
-          <w:color w:val="FF0000"/>
-        </w:rPr>
-        <w:t>gelmeli</w:t>
-      </w:r>
-      <w:proofErr w:type="spellEnd"/>
+        <w:t>buralara bir şeyler gelmeli ve acil gelmeli</w:t>
+      </w:r>
     </w:p>
     <w:p>
       <w:pPr>
@@ -5017,13 +4796,124 @@
         <w:t>taken actions shape future inputs.</w:t>
       </w:r>
       <w:r>
-        <w:t xml:space="preserve"> The learner doesn’t</w:t>
+        <w:t xml:space="preserve"> At every step agent comes to a state </w:t>
+      </w:r>
+      <m:oMath>
+        <m:sSub>
+          <m:sSubPr>
+            <m:ctrlPr>
+              <w:rPr>
+                <w:rFonts w:ascii="Cambria Math" w:hAnsi="Cambria Math"/>
+                <w:i/>
+              </w:rPr>
+            </m:ctrlPr>
+          </m:sSubPr>
+          <m:e>
+            <m:r>
+              <w:rPr>
+                <w:rFonts w:ascii="Cambria Math" w:hAnsi="Cambria Math"/>
+              </w:rPr>
+              <m:t>S</m:t>
+            </m:r>
+          </m:e>
+          <m:sub>
+            <m:r>
+              <w:rPr>
+                <w:rFonts w:ascii="Cambria Math" w:hAnsi="Cambria Math"/>
+              </w:rPr>
+              <m:t>t</m:t>
+            </m:r>
+          </m:sub>
+        </m:sSub>
+      </m:oMath>
+      <w:r>
+        <w:t xml:space="preserve"> </w:t>
+      </w:r>
+      <w:r>
+        <w:t xml:space="preserve">with a reward of </w:t>
+      </w:r>
+      <m:oMath>
+        <m:sSub>
+          <m:sSubPr>
+            <m:ctrlPr>
+              <w:rPr>
+                <w:rFonts w:ascii="Cambria Math" w:hAnsi="Cambria Math"/>
+                <w:i/>
+              </w:rPr>
+            </m:ctrlPr>
+          </m:sSubPr>
+          <m:e>
+            <m:r>
+              <w:rPr>
+                <w:rFonts w:ascii="Cambria Math" w:hAnsi="Cambria Math"/>
+              </w:rPr>
+              <m:t>R</m:t>
+            </m:r>
+          </m:e>
+          <m:sub>
+            <m:r>
+              <w:rPr>
+                <w:rFonts w:ascii="Cambria Math" w:hAnsi="Cambria Math"/>
+              </w:rPr>
+              <m:t>t</m:t>
+            </m:r>
+          </m:sub>
+        </m:sSub>
+      </m:oMath>
+      <w:r>
+        <w:rPr>
+          <w:rFonts w:eastAsiaTheme="minorEastAsia"/>
+        </w:rPr>
+        <w:t xml:space="preserve"> at time t. With its current policy, agent gives a decision and takes an action </w:t>
+      </w:r>
+      <m:oMath>
+        <m:sSub>
+          <m:sSubPr>
+            <m:ctrlPr>
+              <w:rPr>
+                <w:rFonts w:ascii="Cambria Math" w:eastAsiaTheme="minorEastAsia" w:hAnsi="Cambria Math"/>
+                <w:i/>
+              </w:rPr>
+            </m:ctrlPr>
+          </m:sSubPr>
+          <m:e>
+            <m:r>
+              <w:rPr>
+                <w:rFonts w:ascii="Cambria Math" w:eastAsiaTheme="minorEastAsia" w:hAnsi="Cambria Math"/>
+              </w:rPr>
+              <m:t>A</m:t>
+            </m:r>
+          </m:e>
+          <m:sub>
+            <m:r>
+              <w:rPr>
+                <w:rFonts w:ascii="Cambria Math" w:eastAsiaTheme="minorEastAsia" w:hAnsi="Cambria Math"/>
+              </w:rPr>
+              <m:t>t</m:t>
+            </m:r>
+          </m:sub>
+        </m:sSub>
+      </m:oMath>
+      <w:r>
+        <w:rPr>
+          <w:rFonts w:eastAsiaTheme="minorEastAsia"/>
+        </w:rPr>
+        <w:t>.Agent</w:t>
+      </w:r>
+      <w:r>
+        <w:t xml:space="preserve"> doesn’t</w:t>
       </w:r>
       <w:r>
         <w:t xml:space="preserve"> get any</w:t>
       </w:r>
       <w:r>
-        <w:t xml:space="preserve"> support about what to do to solve the problem,</w:t>
+        <w:t xml:space="preserve"> </w:t>
+      </w:r>
+      <w:r>
+        <w:t xml:space="preserve">external </w:t>
+      </w:r>
+      <w:r>
+        <w:t>support about what to do to solve the problem,</w:t>
       </w:r>
       <w:r>
         <w:t xml:space="preserve"> but instead it learn</w:t>
@@ -5041,111 +4931,102 @@
         <w:t xml:space="preserve"> </w:t>
       </w:r>
       <w:r>
-        <w:t xml:space="preserve">Thus, the </w:t>
-      </w:r>
-      <w:proofErr w:type="spellStart"/>
-      <w:r>
-        <w:t>proess</w:t>
-      </w:r>
-      <w:proofErr w:type="spellEnd"/>
-      <w:r>
-        <w:t xml:space="preserve"> consist of trial-and-error search.</w:t>
-      </w:r>
-    </w:p>
-    <w:p>
-      <w:pPr>
+        <w:t>Thus, the pro</w:t>
+      </w:r>
+      <w:r>
+        <w:t>c</w:t>
+      </w:r>
+      <w:r>
+        <w:t xml:space="preserve">ess </w:t>
+      </w:r>
+      <w:r>
+        <w:t>consists</w:t>
+      </w:r>
+      <w:r>
+        <w:t xml:space="preserve"> of trial-and-error search</w:t>
+      </w:r>
+      <w:r>
+        <w:t xml:space="preserve"> loop</w:t>
+      </w:r>
+      <w:bookmarkStart w:id="7" w:name="_GoBack"/>
+      <w:bookmarkEnd w:id="7"/>
+      <w:r>
+        <w:t>.</w:t>
+      </w:r>
+    </w:p>
+    <w:p>
+      <w:pPr>
+        <w:keepNext/>
         <w:ind w:firstLine="360"/>
         <w:jc w:val="both"/>
       </w:pPr>
       <w:r>
-        <w:t xml:space="preserve">Although Reinforcement Learning have been widely studied in the literature there has not been many studies about epidemic spread control with RL. </w:t>
-      </w:r>
-      <w:r>
-        <w:t>In epidemic outbreak</w:t>
-      </w:r>
-      <w:r>
-        <w:t>s,</w:t>
-      </w:r>
-      <w:r>
-        <w:t xml:space="preserve"> particularly this method of machine learning is </w:t>
-      </w:r>
-      <w:r>
-        <w:t xml:space="preserve">beneficial since </w:t>
-      </w:r>
-      <w:r>
-        <w:t xml:space="preserve">researchers are not limited with </w:t>
-      </w:r>
-      <w:r>
-        <w:t>real data</w:t>
-      </w:r>
-      <w:r>
-        <w:t>.</w:t>
-      </w:r>
-      <w:r>
-        <w:t xml:space="preserve"> In </w:t>
-      </w:r>
-      <w:r>
-        <w:t>addition,</w:t>
-      </w:r>
-      <w:r>
-        <w:t xml:space="preserve"> </w:t>
-      </w:r>
-      <w:r>
-        <w:t xml:space="preserve">a brute force </w:t>
-      </w:r>
-      <w:r>
-        <w:t>approach</w:t>
-      </w:r>
-      <w:r>
-        <w:t xml:space="preserve"> to this problem</w:t>
-      </w:r>
-      <w:r>
-        <w:t xml:space="preserve"> is computationally intractable and</w:t>
-      </w:r>
-      <w:r>
-        <w:t xml:space="preserve"> </w:t>
-      </w:r>
-      <w:r>
-        <w:t>inefficient,</w:t>
-      </w:r>
-      <w:r>
-        <w:t xml:space="preserve"> since </w:t>
-      </w:r>
-      <w:r>
-        <w:t>calculating every state</w:t>
-      </w:r>
-      <w:r>
-        <w:t>s</w:t>
-      </w:r>
-      <w:r>
-        <w:t xml:space="preserve"> </w:t>
-      </w:r>
-      <w:r>
-        <w:t>-</w:t>
-      </w:r>
-      <w:r>
-        <w:t xml:space="preserve">even </w:t>
-      </w:r>
-      <w:r>
-        <w:t xml:space="preserve">not </w:t>
-      </w:r>
-      <w:r>
-        <w:t xml:space="preserve">at all </w:t>
-      </w:r>
-      <w:r>
-        <w:t>useful ones</w:t>
-      </w:r>
-      <w:r>
-        <w:t xml:space="preserve">- </w:t>
-      </w:r>
-      <w:r>
-        <w:t>require large amount of computation power</w:t>
-      </w:r>
-      <w:r>
-        <w:fldChar w:fldCharType="begin" w:fldLock="1"/>
-      </w:r>
-      <w:r>
-        <w:instrText>ADDIN CSL_CITATION {"citationItems":[{"id":"ITEM-1","itemData":{"DOI":"10.1098/rstb.2018.0277","ISBN":"0000000152518","ISSN":"0962-8436","PMID":"31104604","abstract":"The number of all possible epidemics of a given infectious disease that could occur on a given landscape is large for systems of real-world complexity. Furthermore, there is no guarantee that the control actions that are optimal, on average, over all possible epidemics are also best for each possible epidemic. Reinforcement learning (RL) and Monte Carlo control have been used to develop machine-readable context-dependent solutions for complex problems with many possible realizations ranging from video-games to the game of Go. RL could be a valuable tool to generate context-dependent policies for outbreak response, though translating the resulting policies into simple rules that can be read and interpreted by human decision-makers remains a challenge. Here we illustrate the application of RL to the development of context-dependent outbreak response policies to minimize outbreaks of foot-and-mouth disease. We show that control based on the resulting context-dependent policies, which adapt interventions to the specific outbreak, result in smaller outbreaks than static policies. We further illustrate two approaches for translating the complex machine-readable policies into simple heuristics that can be evaluated by human decision-makers.","author":[{"dropping-particle":"","family":"Probert","given":"W. J. M.","non-dropping-particle":"","parse-names":false,"suffix":""},{"dropping-particle":"","family":"Lakkur","given":"S.","non-dropping-particle":"","parse-names":false,"suffix":""},{"dropping-particle":"","family":"Fonnesbeck","given":"C. J.","non-dropping-particle":"","parse-names":false,"suffix":""},{"dropping-particle":"","family":"Shea","given":"K.","non-dropping-particle":"","parse-names":false,"suffix":""},{"dropping-particle":"","family":"Runge","given":"M. C.","non-dropping-particle":"","parse-names":false,"suffix":""},{"dropping-particle":"","family":"Tildesley","given":"M. J.","non-dropping-particle":"","parse-names":false,"suffix":""},{"dropping-particle":"","family":"Ferrari","given":"M. J.","non-dropping-particle":"","parse-names":false,"suffix":""}],"container-title":"Philosophical Transactions of the Royal Society B: Biological Sciences","id":"ITEM-1","issue":"1776","issued":{"date-parts":[["2019","7","8"]]},"page":"20180277","title":"Context matters: using reinforcement learning to develop human-readable, state-dependent outbreak response policies","type":"article-journal","volume":"374"},"uris":["http://www.mendeley.com/documents/?uuid=e3d74c60-bc18-46bd-a4f0-af1480dd0796"]}],"mendeley":{"formattedCitation":"[15]","plainTextFormattedCitation":"[15]","previouslyFormattedCitation":"[15]"},"properties":{"noteIndex":0},"schema":"https://github.com/citation-style-language/schema/raw/master/csl-citation.json"}</w:instrText>
+        <w:rPr>
+          <w:noProof/>
+        </w:rPr>
+        <w:drawing>
+          <wp:inline distT="0" distB="0" distL="0" distR="0" wp14:anchorId="0B9546BD" wp14:editId="503F6CE3">
+            <wp:extent cx="4208994" cy="1435232"/>
+            <wp:effectExtent l="0" t="0" r="1270" b="0"/>
+            <wp:docPr id="5" name="Picture 5" descr="Image for post"/>
+            <wp:cNvGraphicFramePr>
+              <a:graphicFrameLocks xmlns:a="http://schemas.openxmlformats.org/drawingml/2006/main" noChangeAspect="1"/>
+            </wp:cNvGraphicFramePr>
+            <a:graphic xmlns:a="http://schemas.openxmlformats.org/drawingml/2006/main">
+              <a:graphicData uri="http://schemas.openxmlformats.org/drawingml/2006/picture">
+                <pic:pic xmlns:pic="http://schemas.openxmlformats.org/drawingml/2006/picture">
+                  <pic:nvPicPr>
+                    <pic:cNvPr id="0" name="Picture 1" descr="Image for post"/>
+                    <pic:cNvPicPr>
+                      <a:picLocks noChangeAspect="1" noChangeArrowheads="1"/>
+                    </pic:cNvPicPr>
+                  </pic:nvPicPr>
+                  <pic:blipFill>
+                    <a:blip r:embed="rId22" cstate="print">
+                      <a:extLst>
+                        <a:ext uri="{28A0092B-C50C-407E-A947-70E740481C1C}">
+                          <a14:useLocalDpi xmlns:a14="http://schemas.microsoft.com/office/drawing/2010/main" val="0"/>
+                        </a:ext>
+                      </a:extLst>
+                    </a:blip>
+                    <a:srcRect/>
+                    <a:stretch>
+                      <a:fillRect/>
+                    </a:stretch>
+                  </pic:blipFill>
+                  <pic:spPr bwMode="auto">
+                    <a:xfrm>
+                      <a:off x="0" y="0"/>
+                      <a:ext cx="4238713" cy="1445366"/>
+                    </a:xfrm>
+                    <a:prstGeom prst="rect">
+                      <a:avLst/>
+                    </a:prstGeom>
+                    <a:noFill/>
+                    <a:ln>
+                      <a:noFill/>
+                    </a:ln>
+                  </pic:spPr>
+                </pic:pic>
+              </a:graphicData>
+            </a:graphic>
+          </wp:inline>
+        </w:drawing>
+      </w:r>
+    </w:p>
+    <w:p>
+      <w:pPr>
+        <w:pStyle w:val="Caption"/>
+        <w:jc w:val="both"/>
+      </w:pPr>
+      <w:r>
+        <w:t xml:space="preserve">Figure </w:t>
+      </w:r>
+      <w:r>
+        <w:fldChar w:fldCharType="begin"/>
+      </w:r>
+      <w:r>
+        <w:instrText xml:space="preserve"> SEQ Figure \* ARABIC </w:instrText>
       </w:r>
       <w:r>
         <w:fldChar w:fldCharType="separate"/>
@@ -5154,283 +5035,22 @@
         <w:rPr>
           <w:noProof/>
         </w:rPr>
-        <w:t>[15]</w:t>
+        <w:t>4</w:t>
       </w:r>
       <w:r>
         <w:fldChar w:fldCharType="end"/>
       </w:r>
       <w:r>
-        <w:t xml:space="preserve"> In lieu of identifying optimal polici</w:t>
-      </w:r>
-      <w:r>
-        <w:t>es</w:t>
-      </w:r>
-      <w:r>
-        <w:t xml:space="preserve"> </w:t>
-      </w:r>
-      <w:r>
-        <w:t>,</w:t>
-      </w:r>
-      <w:r>
-        <w:t xml:space="preserve"> other computational </w:t>
-      </w:r>
-      <w:r>
-        <w:t>AI</w:t>
-      </w:r>
-      <w:r>
-        <w:t>-related</w:t>
-      </w:r>
-      <w:r>
-        <w:t xml:space="preserve"> methods have been used. For </w:t>
-      </w:r>
-      <w:r>
-        <w:t>insta</w:t>
-      </w:r>
-      <w:r>
-        <w:t>n</w:t>
-      </w:r>
-      <w:r>
-        <w:t>ce</w:t>
-      </w:r>
-      <w:r>
-        <w:t xml:space="preserve">, Big data is used </w:t>
-      </w:r>
-      <w:r>
-        <w:t xml:space="preserve">for </w:t>
-      </w:r>
-      <w:r>
-        <w:t>estimating the severity of seasonal influenza.</w:t>
-      </w:r>
-      <w:r>
-        <w:fldChar w:fldCharType="begin" w:fldLock="1"/>
-      </w:r>
-      <w:r>
-        <w:instrText>ADDIN CSL_CITATION {"citationItems":[{"id":"ITEM-1","itemData":{"DOI":"10.1093/infdis/jiw376","ISSN":"15376613","PMID":"28830112","abstract":"While big data have proven immensely useful in fields such as marketing and earth sciences, public health is still relying on more traditional surveillance systems and awaiting the fruits of a big data revolution. A new generation of big data surveillance systems is needed to achieve rapid, flexible, and local tracking of infectious diseases, especially for emerging pathogens. In this opinion piece, we reflect on the long and distinguished history of disease surveillance and discuss recent developments related to use of big data. We start with a brief review of traditional systems relying on clinical and laboratory reports.We then examine how large-volume medical claims data can, with great spatiotemporal resolution, help elucidate local disease patterns. Finally, we review efforts to develop surveillance systems based on digital and social data streams, including the recent rise and fall of Google Flu Trends. We conclude by advocating for increased use of hybrid systems combining information from traditional surveillance and big data sources, which seems the most promising option moving forward. Throughout the article, we use influenza as an exemplar of an emerging and reemerging infection which has traditionally been considered a model system for surveillance and modeling.","author":[{"dropping-particle":"","family":"Simonsen","given":"Lone","non-dropping-particle":"","parse-names":false,"suffix":""},{"dropping-particle":"","family":"Gog","given":"Julia R.","non-dropping-particle":"","parse-names":false,"suffix":""},{"dropping-particle":"","family":"Olson","given":"Don","non-dropping-particle":"","parse-names":false,"suffix":""},{"dropping-particle":"","family":"Viboud","given":"Cécile","non-dropping-particle":"","parse-names":false,"suffix":""}],"container-title":"Journal of Infectious Diseases","id":"ITEM-1","issue":"Suppl 4","issued":{"date-parts":[["2016"]]},"page":"S380-S385","title":"Infectious disease surveillance in the big data era: Towards faster and locally relevant systems","type":"article-journal","volume":"214"},"uris":["http://www.mendeley.com/documents/?uuid=e9f8ac1f-7ac0-4abc-a261-5d73f49022fd"]}],"mendeley":{"formattedCitation":"[16]","plainTextFormattedCitation":"[16]","previouslyFormattedCitation":"[16]"},"properties":{"noteIndex":0},"schema":"https://github.com/citation-style-language/schema/raw/master/csl-citation.json"}</w:instrText>
-      </w:r>
-      <w:r>
-        <w:fldChar w:fldCharType="separate"/>
-      </w:r>
-      <w:r>
-        <w:rPr>
-          <w:noProof/>
-        </w:rPr>
-        <w:t>[16]</w:t>
-      </w:r>
-      <w:r>
-        <w:fldChar w:fldCharType="end"/>
-      </w:r>
-      <w:r>
-        <w:t>. Shrimp disease occurrence prediction has been made with neural networks and logistic regression</w:t>
-      </w:r>
-      <w:r>
-        <w:fldChar w:fldCharType="begin" w:fldLock="1"/>
-      </w:r>
-      <w:r>
-        <w:instrText>ADDIN CSL_CITATION {"citationItems":[{"id":"ITEM-1","itemData":{"DOI":"10.1016/S0044-8486(00)00300-8","ISSN":"00448486","abstract":"Predicting the occurrence of disease outbreaks in aquacultural farms can be of considerable value to the long-term sustainable development of the industry. Prior research on disease prediction has essentially depended upon traditional statistical models with varying degrees of prediction accuracy. Furthermore, the application of these models in sustainable aquaculture development and in controlling environmental deterioration has been very limited. In an attempt to look for a more reliable model, we developed a probabilistic neural network (PNN) to predict shrimp disease outbreaks in Vietnam using farm-level data from 480 Vietnamese shrimp farms, including 86 semi-intensive and 394 extensive farms. We also compared predictive performance of the PNN against the more traditional logistic regression approach on the same data set. Disease occurrence (a 0-1 variable) is hypothesized to be affected by a set of nearly 70 variables including site characteristics, farming systems, and farm practices. Results show that the PNN model has a better predictive power than the logistic regression model. However, the PNN model uses significantly more input (explanatory) variables than the logistic regression. The logistic regression is estimated using a stepwise procedure starting with the same input variables as in PNN model. Adapting the same input variables found in the logistic regression model to the PNN model yields results no better than the logistic regression model. More importantly, the key factors for prediction in the PNN model are difficult to interpret, suggesting besides prediction accuracy, model interpretation is an important issue for further investigation. (C) 2000 Elsevier Science B.V.","author":[{"dropping-particle":"","family":"Leung","given":"Pingsun","non-dropping-particle":"","parse-names":false,"suffix":""},{"dropping-particle":"","family":"Tran","given":"Liem T.","non-dropping-particle":"","parse-names":false,"suffix":""}],"container-title":"Aquaculture","id":"ITEM-1","issue":"1-2","issued":{"date-parts":[["2000","7"]]},"page":"35-49","title":"Predicting shrimp disease occurrence: artificial neural networks vs. logistic regression","type":"article-journal","volume":"187"},"uris":["http://www.mendeley.com/documents/?uuid=e8d46357-100d-48ef-a2ea-567983202f61"]}],"mendeley":{"formattedCitation":"[17]","plainTextFormattedCitation":"[17]","previouslyFormattedCitation":"[17]"},"properties":{"noteIndex":0},"schema":"https://github.com/citation-style-language/schema/raw/master/csl-citation.json"}</w:instrText>
-      </w:r>
-      <w:r>
-        <w:fldChar w:fldCharType="separate"/>
-      </w:r>
-      <w:r>
-        <w:rPr>
-          <w:noProof/>
-        </w:rPr>
-        <w:t>[17]</w:t>
-      </w:r>
-      <w:r>
-        <w:fldChar w:fldCharType="end"/>
-      </w:r>
-      <w:r>
-        <w:t xml:space="preserve"> In parallel,</w:t>
-      </w:r>
-      <w:r>
-        <w:t xml:space="preserve"> a network-based contact-tracing model has been developed to learn about outbreak propagation in STD’s.</w:t>
-      </w:r>
-      <w:r>
-        <w:fldChar w:fldCharType="begin" w:fldLock="1"/>
-      </w:r>
-      <w:r>
-        <w:instrText>ADDIN CSL_CITATION {"citationItems":[{"id":"ITEM-1","itemData":{"DOI":"10.1098/rspb.2003.2554","ISSN":"14712970","PMID":"14728778","abstract":"Contact tracing, followed by treatment or isolation, is a key control measure in the battle against infectious diseases. It is an extreme form of locally targeted control, and as such has the potential to be highly efficient when dealing with low numbers of cases. For this reason it is frequently used to combat sexually transmitted diseases and new invading pathogens. Accurate modelling of contact tracing requires explicit information about the disease-transmission pathways from each individual, and hence the network of contacts. Here, pairwise-approximation methods and full stochastic simulations are used to investigate the utility of contact tracing. A simple relationship is found between the efficiency of contact tracing necessary for eradication and the basic reproductive ratio of the disease. This holds for a wide variety of realistic situations including heterogeneous networks containing core-groups or super-spreaders, and asymptomatic individuals. Clustering (transitivity) within the transmission network is found to destroy the relationship, requiring lower efficiency than predicted.","author":[{"dropping-particle":"","family":"Eames","given":"Ken T.D.","non-dropping-particle":"","parse-names":false,"suffix":""},{"dropping-particle":"","family":"Keeling","given":"Matt J.","non-dropping-particle":"","parse-names":false,"suffix":""}],"container-title":"Proceedings of the Royal Society B: Biological Sciences","id":"ITEM-1","issue":"1533","issued":{"date-parts":[["2003"]]},"page":"2565-2571","title":"Contact tracing and disease control","type":"article-journal","volume":"270"},"uris":["http://www.mendeley.com/documents/?uuid=25bda739-f0ea-416f-9b14-44a87084762b"]}],"mendeley":{"formattedCitation":"[18]","plainTextFormattedCitation":"[18]","previouslyFormattedCitation":"[18]"},"properties":{"noteIndex":0},"schema":"https://github.com/citation-style-language/schema/raw/master/csl-citation.json"}</w:instrText>
-      </w:r>
-      <w:r>
-        <w:fldChar w:fldCharType="separate"/>
-      </w:r>
-      <w:r>
-        <w:rPr>
-          <w:noProof/>
-        </w:rPr>
-        <w:t>[18]</w:t>
-      </w:r>
-      <w:r>
-        <w:fldChar w:fldCharType="end"/>
-      </w:r>
-      <w:r>
-        <w:t xml:space="preserve"> Even genetics algorithms is used for finding optimal vaccination strategies in influenza.</w:t>
-      </w:r>
-      <w:r>
-        <w:fldChar w:fldCharType="begin" w:fldLock="1"/>
-      </w:r>
-      <w:r>
-        <w:instrText>ADDIN CSL_CITATION {"citationItems":[{"id":"ITEM-1","itemData":{"DOI":"10.1016/j.jtbi.2004.11.032","ISSN":"00225193","PMID":"15757679","abstract":"In the event of pandemic influenza, only limited supplies of vaccine may be available. We use stochastic epidemic simulations, genetic algorithms (GA), and random mutation hill climbing (RMHC) to find optimal vaccine distributions to minimize the number of illnesses or deaths in the population, given limited quantities of vaccine. Due to the non-linearity, complexity and stochasticity of the epidemic process, it is not possible to solve for optimal vaccine distributions mathematically. However, we use GA and RMHC to find near optimal vaccine distributions. We model an influenza pandemic that has age-specific illness attack rates similar to the Asian pandemic in 1957-1958 caused by influenza A(H2N2), as well as a distribution similar to the Hong Kong pandemic in 1968-1969 caused by influenza A(H3N2). We find the optimal vaccine distributions given that the number of doses is limited over the range of 10-90% of the population. While GA and RMHC work well in finding optimal vaccine distributions, GA is significantly more efficient than RMHC. We show that the optimal vaccine distribution found by GA and RMHC is up to 84% more effective than random mass vaccination in the mid range of vaccine availability. GA is generalizable to the optimization of stochastic model parameters for other infectious diseases and population structures. © 2005 Elsevier Ltd. All rights reserved.","author":[{"dropping-particle":"","family":"Patel","given":"Rajan","non-dropping-particle":"","parse-names":false,"suffix":""},{"dropping-particle":"","family":"Longini","given":"Ira M.","non-dropping-particle":"","parse-names":false,"suffix":""},{"dropping-particle":"","family":"Halloran","given":"M. Elizabeth","non-dropping-particle":"","parse-names":false,"suffix":""}],"container-title":"Journal of Theoretical Biology","id":"ITEM-1","issue":"2","issued":{"date-parts":[["2005"]]},"page":"201-212","title":"Finding optimal vaccination strategies for pandemic influenza using genetic algorithms","type":"article-journal","volume":"234"},"uris":["http://www.mendeley.com/documents/?uuid=6a399b40-d46b-466f-b744-a443d3579494"]}],"mendeley":{"formattedCitation":"[19]","plainTextFormattedCitation":"[19]","previouslyFormattedCitation":"[19]"},"properties":{"noteIndex":0},"schema":"https://github.com/citation-style-language/schema/raw/master/csl-citation.json"}</w:instrText>
-      </w:r>
-      <w:r>
-        <w:fldChar w:fldCharType="separate"/>
-      </w:r>
-      <w:r>
-        <w:rPr>
-          <w:noProof/>
-        </w:rPr>
-        <w:t>[19]</w:t>
-      </w:r>
-      <w:r>
-        <w:fldChar w:fldCharType="end"/>
-      </w:r>
-      <w:r>
-        <w:t xml:space="preserve"> </w:t>
-      </w:r>
-      <w:r>
-        <w:t xml:space="preserve">In </w:t>
-      </w:r>
-      <w:r>
-        <w:fldChar w:fldCharType="begin" w:fldLock="1"/>
-      </w:r>
-      <w:r>
-        <w:instrText>ADDIN CSL_CITATION {"citationItems":[{"id":"ITEM-1","itemData":{"ISSN":"16130073","abstract":"Throughout history, epidemic outbreaks have led to spikes in human illness and mortality, with major challenges to communities and society in general. An epidemic situation requires decisions to be made about interventions that could reduce or contain the disease spread, taking into account all the information received and the projections of the current situation into the future. Decisions made by public health officials involve determining the best sequence of actions to perform from a set of alternatives (school closure, vaccination, isolation). In order to decide which intervention strategies to implement, decision makers need to analyse a large number of scenarios and variables. This task can be overwhelming. Reinforcement Learning (RL) optimisation strategies have been proposed in the past years to automatically find optimal intervention strategies for a disease spread in order to support decision makers. An important component in RL is the environment, which describes the task that the RL agent (solution approach) aims to optimise. This work focuses on how to design environments to represent the problem of epidemics and finding optimal interventions. We present different challenges that need to be addressed for environment design and provide diverse examples from the state of the art.","author":[{"dropping-particle":"","family":"Yañez","given":"Andrea","non-dropping-particle":"","parse-names":false,"suffix":""},{"dropping-particle":"","family":"Hayes","given":"Conor","non-dropping-particle":"","parse-names":false,"suffix":""},{"dropping-particle":"","family":"Glavin","given":"Frank","non-dropping-particle":"","parse-names":false,"suffix":""}],"container-title":"CEUR Workshop Proceedings","id":"ITEM-1","issued":{"date-parts":[["2019"]]},"page":"188-199","title":"Towards the control of epidemic spread: Designing reinforcement learning environments","type":"article-journal","volume":"2563"},"uris":["http://www.mendeley.com/documents/?uuid=7045f53b-509d-405c-a681-db884c1711bc"]}],"mendeley":{"formattedCitation":"[2]","plainTextFormattedCitation":"[2]","previouslyFormattedCitation":"[2]"},"properties":{"noteIndex":0},"schema":"https://github.com/citation-style-language/schema/raw/master/csl-citation.json"}</w:instrText>
-      </w:r>
-      <w:r>
-        <w:fldChar w:fldCharType="separate"/>
-      </w:r>
-      <w:r>
-        <w:rPr>
-          <w:noProof/>
-        </w:rPr>
-        <w:t>[2]</w:t>
-      </w:r>
-      <w:r>
-        <w:fldChar w:fldCharType="end"/>
-      </w:r>
-      <w:r>
-        <w:t xml:space="preserve">, Yanez has </w:t>
-      </w:r>
-      <w:r>
-        <w:t xml:space="preserve">created a baseline for how to design a reinforcement learning environment </w:t>
-      </w:r>
-      <w:r>
-        <w:t xml:space="preserve">to represent the problem of epidemics and finding optimal interventions. In her study, agents represent the decision-makers such as governments, health institutions and the task is finding the optimal intervention strategy in 3 categories: preventive </w:t>
-      </w:r>
-      <w:proofErr w:type="spellStart"/>
-      <w:r>
-        <w:t>inverventions</w:t>
-      </w:r>
-      <w:proofErr w:type="spellEnd"/>
-      <w:r>
-        <w:t>, treatment of disease and reduce-transmission interventions.</w:t>
-      </w:r>
-      <w:r>
-        <w:t xml:space="preserve"> </w:t>
-      </w:r>
-      <w:r>
-        <w:t xml:space="preserve">The state includes infection rates, reproducibility etc. besides whether they are susceptible, infected or recovered. The action set includes mask-wearing, social distancing, contact tracing, closing schools, </w:t>
-      </w:r>
-      <w:r>
-        <w:lastRenderedPageBreak/>
-        <w:t>lockdown etc. The reward is given related to the death or infection spread rates depending on selection. We abstracted the idea of having epidemic simulation to physical form and changed the representation of the agents to people. Instead of intervention strategies which governments can take, we have investigated precautions which can be applied by individuals. The action set was also inspired from Yanez,</w:t>
-      </w:r>
-      <w:r>
-        <w:fldChar w:fldCharType="begin" w:fldLock="1"/>
-      </w:r>
-      <w:r>
-        <w:instrText>ADDIN CSL_CITATION {"citationItems":[{"id":"ITEM-1","itemData":{"ISSN":"16130073","abstract":"Throughout history, epidemic outbreaks have led to spikes in human illness and mortality, with major challenges to communities and society in general. An epidemic situation requires decisions to be made about interventions that could reduce or contain the disease spread, taking into account all the information received and the projections of the current situation into the future. Decisions made by public health officials involve determining the best sequence of actions to perform from a set of alternatives (school closure, vaccination, isolation). In order to decide which intervention strategies to implement, decision makers need to analyse a large number of scenarios and variables. This task can be overwhelming. Reinforcement Learning (RL) optimisation strategies have been proposed in the past years to automatically find optimal intervention strategies for a disease spread in order to support decision makers. An important component in RL is the environment, which describes the task that the RL agent (solution approach) aims to optimise. This work focuses on how to design environments to represent the problem of epidemics and finding optimal interventions. We present different challenges that need to be addressed for environment design and provide diverse examples from the state of the art.","author":[{"dropping-particle":"","family":"Yañez","given":"Andrea","non-dropping-particle":"","parse-names":false,"suffix":""},{"dropping-particle":"","family":"Hayes","given":"Conor","non-dropping-particle":"","parse-names":false,"suffix":""},{"dropping-particle":"","family":"Glavin","given":"Frank","non-dropping-particle":"","parse-names":false,"suffix":""}],"container-title":"CEUR Workshop Proceedings","id":"ITEM-1","issued":{"date-parts":[["2019"]]},"page":"188-199","title":"Towards the control of epidemic spread: Designing reinforcement learning environments","type":"article-journal","volume":"2563"},"uris":["http://www.mendeley.com/documents/?uuid=7045f53b-509d-405c-a681-db884c1711bc"]}],"mendeley":{"formattedCitation":"[2]","plainTextFormattedCitation":"[2]","previouslyFormattedCitation":"[2]"},"properties":{"noteIndex":0},"schema":"https://github.com/citation-style-language/schema/raw/master/csl-citation.json"}</w:instrText>
-      </w:r>
-      <w:r>
-        <w:fldChar w:fldCharType="separate"/>
-      </w:r>
-      <w:r>
-        <w:rPr>
-          <w:noProof/>
-        </w:rPr>
-        <w:t>[2]</w:t>
-      </w:r>
-      <w:r>
-        <w:fldChar w:fldCharType="end"/>
-      </w:r>
-      <w:r>
-        <w:t xml:space="preserve"> but rather than abstractly representing mask-wearing or social distancing, our task was </w:t>
-      </w:r>
-      <w:r>
-        <w:t>physically show that agents can create</w:t>
-      </w:r>
-      <w:r>
-        <w:t xml:space="preserve"> these actions by the</w:t>
-      </w:r>
-      <w:r>
-        <w:t>ir own</w:t>
-      </w:r>
-      <w:r>
-        <w:t>.</w:t>
-      </w:r>
-      <w:r>
-        <w:t xml:space="preserve"> A recent study in 2018</w:t>
-      </w:r>
-      <w:r>
-        <w:t xml:space="preserve">, </w:t>
-      </w:r>
-      <w:r>
-        <w:fldChar w:fldCharType="begin" w:fldLock="1"/>
-      </w:r>
-      <w:r>
-        <w:instrText>ADDIN CSL_CITATION {"citationItems":[{"id":"ITEM-1","itemData":{"DOI":"10.1007/978-3-030-10997-4","ISBN":"978-3-030-10996-7","abstract":"Pandemic influenza has the epidemic potential to kill millions of people. While various preventive measures exist (i.a., vaccination and school closures), deciding on strategies that lead to their most effective and efficient use remains challenging. To this end, individual-based epidemiological models are essential to assist decision makers in determining the best strategy to curb epidemic spread. However, individual-based models are computationally intensive and it is therefore pivotal to identify the optimal strategy using a minimal amount of model evaluations. Additionally, as epidemiological modeling experiments need to be planned, a computational budget needs to be specified a priori. Consequently, we present a new sampling technique to optimize the evaluation of preventive strategies using fixed budget best-arm identification algorithms. We use epidemiological modeling theory to derive knowledge about the reward distribution which we exploit using Bayesian best-arm identification algorithms (i.e., Top-two Thompson sampling and BayesGap). We evaluate these algorithms in a realistic experimental setting and demonstrate that it is possible to identify the optimal strategy using only a limited number of model evaluations, i.e., 2-to-3 times faster compared to the uniform sampling method, the predominant technique used for epidemiological decision making in the literature. Finally, we contribute and evaluate a statistic for Top-two Thompson sampling to inform the decision makers about the confidence of an arm recommendation.","author":[{"dropping-particle":"","family":"Libin","given":"Pieter","non-dropping-particle":"","parse-names":false,"suffix":""},{"dropping-particle":"","family":"Verstraeten","given":"Timothy","non-dropping-particle":"","parse-names":false,"suffix":""},{"dropping-particle":"","family":"Roijers","given":"Diederik M.","non-dropping-particle":"","parse-names":false,"suffix":""},{"dropping-particle":"","family":"Grujic","given":"Jelena","non-dropping-particle":"","parse-names":false,"suffix":""},{"dropping-particle":"","family":"Theys","given":"Kristof","non-dropping-particle":"","parse-names":false,"suffix":""},{"dropping-particle":"","family":"Lemey","given":"Philippe","non-dropping-particle":"","parse-names":false,"suffix":""},{"dropping-particle":"","family":"Nowé","given":"Ann","non-dropping-particle":"","parse-names":false,"suffix":""}],"collection-title":"Lecture Notes in Computer Science","editor":[{"dropping-particle":"","family":"Brefeld","given":"Ulf","non-dropping-particle":"","parse-names":false,"suffix":""},{"dropping-particle":"","family":"Curry","given":"Edward","non-dropping-particle":"","parse-names":false,"suffix":""},{"dropping-particle":"","family":"Daly","given":"Elizabeth","non-dropping-particle":"","parse-names":false,"suffix":""},{"dropping-particle":"","family":"MacNamee","given":"Brian","non-dropping-particle":"","parse-names":false,"suffix":""},{"dropping-particle":"","family":"Marascu","given":"Alice","non-dropping-particle":"","parse-names":false,"suffix":""},{"dropping-particle":"","family":"Pinelli","given":"Fabio","non-dropping-particle":"","parse-names":false,"suffix":""},{"dropping-particle":"","family":"Berlingerio","given":"Michele","non-dropping-particle":"","parse-names":false,"suffix":""},{"dropping-particle":"","family":"Hurley","given":"Neil","non-dropping-particle":"","parse-names":false,"suffix":""}],"id":"ITEM-1","issue":"June","issued":{"date-parts":[["2019","11","16"]]},"number-of-pages":"186-201","publisher":"Springer International Publishing","publisher-place":"Cham","title":"Machine Learning and Knowledge Discovery in Databases","type":"book","volume":"11053"},"uris":["http://www.mendeley.com/documents/?uuid=1e0ab392-fc99-4689-b06f-beb7c0969df7"]}],"mendeley":{"formattedCitation":"[20]","plainTextFormattedCitation":"[20]","previouslyFormattedCitation":"[20]"},"properties":{"noteIndex":0},"schema":"https://github.com/citation-style-language/schema/raw/master/csl-citation.json"}</w:instrText>
-      </w:r>
-      <w:r>
-        <w:fldChar w:fldCharType="separate"/>
-      </w:r>
-      <w:r>
-        <w:rPr>
-          <w:noProof/>
-        </w:rPr>
-        <w:t>[20]</w:t>
-      </w:r>
-      <w:r>
-        <w:fldChar w:fldCharType="end"/>
-      </w:r>
-      <w:r>
-        <w:t xml:space="preserve"> approach the problem of selecting optimal strategies for influenza as k-bandit problem, which is a common problem in reinforcement learning.</w:t>
-      </w:r>
-      <w:r>
-        <w:fldChar w:fldCharType="begin" w:fldLock="1"/>
-      </w:r>
-      <w:r>
-        <w:instrText>ADDIN CSL_CITATION {"citationItems":[{"id":"ITEM-1","itemData":{"DOI":"10.4018/978-1-60960-165-2.ch004","ISBN":"9781609601652","abstract":"This chapter provides a concise introduction to Reinforcement Learning (RL) from a machine learning perspective. It provides the required background to understand the chapters related to RL in this book. It makes no assumption on previous knowledge in this research area and includes short descriptions of some of the latest trends, which are normally excluded from other introductions or overviews on RL. The chapter provides more emphasis on the general conceptual framework and ideas of RL rather than on presenting a rigorous mathematical discussion that may require a great deal of effort by the reader. The first section provides a general introduction to the area. The following section describes the most common solution techniques. In the third section, some of the most recent techniques proposed to deal with large search spaces are described. Finally, the last section provides some final remarks and current research challenges in RL. © 2012, IGI Global.","author":[{"dropping-particle":"","family":"Richard","given":"Sutton","non-dropping-particle":"","parse-names":false,"suffix":""},{"dropping-particle":"","family":"Barto","given":"Andrew G.","non-dropping-particle":"","parse-names":false,"suffix":""}],"container-title":"Decision Theory Models for Applications in Artificial Intelligence: Concepts and Solutions","id":"ITEM-1","issued":{"date-parts":[["2011"]]},"page":"63-80","title":"An introduction to reinforcement learning","type":"article"},"uris":["http://www.mendeley.com/documents/?uuid=a19e08c5-d7ce-436a-b3ac-063cba2d2750"]}],"mendeley":{"formattedCitation":"[14]","plainTextFormattedCitation":"[14]","previouslyFormattedCitation":"[14]"},"properties":{"noteIndex":0},"schema":"https://github.com/citation-style-language/schema/raw/master/csl-citation.json"}</w:instrText>
-      </w:r>
-      <w:r>
-        <w:fldChar w:fldCharType="separate"/>
-      </w:r>
-      <w:r>
-        <w:rPr>
-          <w:noProof/>
-        </w:rPr>
-        <w:t>[14]</w:t>
-      </w:r>
-      <w:r>
-        <w:fldChar w:fldCharType="end"/>
-      </w:r>
-      <w:r>
-        <w:fldChar w:fldCharType="begin" w:fldLock="1"/>
-      </w:r>
-      <w:r>
-        <w:instrText>ADDIN CSL_CITATION {"citationItems":[{"id":"ITEM-1","itemData":{"abstract":"This document analyzes the role of data-driven methodologies in Covid-19 pandemic. We provide a SWOT analysis and a roadmap that goes from the access to data sources to the final decision-making step. We aim to review the available methodologies while anticipating the difficulties and challenges in the development of data-driven strategies to combat the Covid-19 pandemic. A 3M-analysis is presented: Monitoring, Modelling and Making decisions. The focus is on the potential of well-known datadriven schemes to address different challenges raised by the pandemic: i) monitoring and forecasting the spread of the epidemic; (ii) assessing the effectiveness of government decisions; (iii) making timely decisions. Each step of the roadmap is detailed through a review of consolidated theoretical results and their potential application in the Covid-19 context. When possible, we provide examples of their applications on past or present epidemics. We do not provide an exhaustive enumeration of methodologies, algorithms and applications. We do try to serve as a bridge between different disciplines required to provide a holistic approach to the epidemic: data science, epidemiology, controltheory, etc. That is, we highlight effective data-driven methodologies that have been shown to be successful in other contexts and that have potential application in the different steps of the proposed roadmap. To make this document more functional and adapted to the specifics of each discipline, we encourage researchers and practitioners to provide feedback. We will update this document regularly.","author":[{"dropping-particle":"","family":"Alamo","given":"Teodoro","non-dropping-particle":"","parse-names":false,"suffix":""},{"dropping-particle":"","family":"Reina","given":"D. G.","non-dropping-particle":"","parse-names":false,"suffix":""},{"dropping-particle":"","family":"Millán","given":"Pablo","non-dropping-particle":"","parse-names":false,"suffix":""}],"id":"ITEM-1","issued":{"date-parts":[["2020","6","1"]]},"page":"1-65","title":"Data-Driven Methods to Monitor, Model, Forecast and Control Covid-19 Pandemic: Leveraging Data Science, Epidemiology and Control Theory","type":"article-journal"},"uris":["http://www.mendeley.com/documents/?uuid=d7ab5cfb-af4d-47dc-83ac-049f59610556"]}],"mendeley":{"formattedCitation":"[21]","plainTextFormattedCitation":"[21]","previouslyFormattedCitation":"[21]"},"properties":{"noteIndex":0},"schema":"https://github.com/citation-style-language/schema/raw/master/csl-citation.json"}</w:instrText>
-      </w:r>
-      <w:r>
-        <w:fldChar w:fldCharType="separate"/>
-      </w:r>
-      <w:r>
-        <w:rPr>
-          <w:noProof/>
-        </w:rPr>
-        <w:t>[21]</w:t>
-      </w:r>
-      <w:r>
-        <w:fldChar w:fldCharType="end"/>
+        <w:t xml:space="preserve">: </w:t>
+      </w:r>
+      <w:r>
+        <w:t>Simplified diagram of RL closed-loop process representation (</w:t>
+      </w:r>
+      <w:r>
+        <w:t>Sutton Introduction to Reinforcement Learning</w:t>
+      </w:r>
+      <w:r>
+        <w:t>)</w:t>
       </w:r>
     </w:p>
     <w:p>
@@ -5439,37 +5059,320 @@
         <w:jc w:val="both"/>
       </w:pPr>
       <w:r>
-        <w:t>In the context of Multi</w:t>
-      </w:r>
-      <w:r>
-        <w:t>-agent, there ha</w:t>
-      </w:r>
-      <w:r>
-        <w:t>ve</w:t>
-      </w:r>
-      <w:r>
-        <w:t xml:space="preserve"> been many researches in the literature. Many </w:t>
-      </w:r>
-      <w:r>
-        <w:t xml:space="preserve">reinforcement learning tasks involve the participation of more than one single agent which </w:t>
-      </w:r>
-      <w:r>
-        <w:t>fall into the area of multi-agent reinforcement learning</w:t>
+        <w:t xml:space="preserve">Although Reinforcement Learning have been widely studied in the literature there has not been many studies about epidemic spread control with RL. </w:t>
+      </w:r>
+      <w:r>
+        <w:t>In epidemic outbreak</w:t>
+      </w:r>
+      <w:r>
+        <w:t>s,</w:t>
+      </w:r>
+      <w:r>
+        <w:t xml:space="preserve"> particularly this method of machine learning is </w:t>
+      </w:r>
+      <w:r>
+        <w:t xml:space="preserve">beneficial since </w:t>
+      </w:r>
+      <w:r>
+        <w:t xml:space="preserve">researchers are not limited with </w:t>
+      </w:r>
+      <w:r>
+        <w:t>real data</w:t>
+      </w:r>
+      <w:r>
+        <w:t>.</w:t>
+      </w:r>
+      <w:r>
+        <w:t xml:space="preserve"> In </w:t>
+      </w:r>
+      <w:r>
+        <w:t>addition,</w:t>
       </w:r>
       <w:r>
         <w:t xml:space="preserve"> </w:t>
       </w:r>
       <w:r>
-        <w:t>(MARL),</w:t>
+        <w:t xml:space="preserve">a brute force </w:t>
+      </w:r>
+      <w:r>
+        <w:t>approach</w:t>
+      </w:r>
+      <w:r>
+        <w:t xml:space="preserve"> to this problem</w:t>
+      </w:r>
+      <w:r>
+        <w:t xml:space="preserve"> is computationally intractable and</w:t>
+      </w:r>
+      <w:r>
+        <w:t xml:space="preserve"> </w:t>
+      </w:r>
+      <w:r>
+        <w:t>inefficient,</w:t>
+      </w:r>
+      <w:r>
+        <w:t xml:space="preserve"> </w:t>
+      </w:r>
+      <w:r>
+        <w:lastRenderedPageBreak/>
+        <w:t xml:space="preserve">since </w:t>
+      </w:r>
+      <w:r>
+        <w:t>calculating every state</w:t>
+      </w:r>
+      <w:r>
+        <w:t>s</w:t>
+      </w:r>
+      <w:r>
+        <w:t xml:space="preserve"> </w:t>
+      </w:r>
+      <w:r>
+        <w:t>-</w:t>
+      </w:r>
+      <w:r>
+        <w:t xml:space="preserve">even </w:t>
+      </w:r>
+      <w:r>
+        <w:t xml:space="preserve">not </w:t>
+      </w:r>
+      <w:r>
+        <w:t xml:space="preserve">at all </w:t>
+      </w:r>
+      <w:r>
+        <w:t>useful ones</w:t>
+      </w:r>
+      <w:r>
+        <w:t xml:space="preserve">- </w:t>
+      </w:r>
+      <w:r>
+        <w:t>require large amount of computation power</w:t>
+      </w:r>
+      <w:r>
+        <w:fldChar w:fldCharType="begin" w:fldLock="1"/>
+      </w:r>
+      <w:r>
+        <w:instrText>ADDIN CSL_CITATION {"citationItems":[{"id":"ITEM-1","itemData":{"DOI":"10.1098/rstb.2018.0277","ISBN":"0000000152518","ISSN":"0962-8436","PMID":"31104604","abstract":"The number of all possible epidemics of a given infectious disease that could occur on a given landscape is large for systems of real-world complexity. Furthermore, there is no guarantee that the control actions that are optimal, on average, over all possible epidemics are also best for each possible epidemic. Reinforcement learning (RL) and Monte Carlo control have been used to develop machine-readable context-dependent solutions for complex problems with many possible realizations ranging from video-games to the game of Go. RL could be a valuable tool to generate context-dependent policies for outbreak response, though translating the resulting policies into simple rules that can be read and interpreted by human decision-makers remains a challenge. Here we illustrate the application of RL to the development of context-dependent outbreak response policies to minimize outbreaks of foot-and-mouth disease. We show that control based on the resulting context-dependent policies, which adapt interventions to the specific outbreak, result in smaller outbreaks than static policies. We further illustrate two approaches for translating the complex machine-readable policies into simple heuristics that can be evaluated by human decision-makers.","author":[{"dropping-particle":"","family":"Probert","given":"W. J. M.","non-dropping-particle":"","parse-names":false,"suffix":""},{"dropping-particle":"","family":"Lakkur","given":"S.","non-dropping-particle":"","parse-names":false,"suffix":""},{"dropping-particle":"","family":"Fonnesbeck","given":"C. J.","non-dropping-particle":"","parse-names":false,"suffix":""},{"dropping-particle":"","family":"Shea","given":"K.","non-dropping-particle":"","parse-names":false,"suffix":""},{"dropping-particle":"","family":"Runge","given":"M. C.","non-dropping-particle":"","parse-names":false,"suffix":""},{"dropping-particle":"","family":"Tildesley","given":"M. J.","non-dropping-particle":"","parse-names":false,"suffix":""},{"dropping-particle":"","family":"Ferrari","given":"M. J.","non-dropping-particle":"","parse-names":false,"suffix":""}],"container-title":"Philosophical Transactions of the Royal Society B: Biological Sciences","id":"ITEM-1","issue":"1776","issued":{"date-parts":[["2019","7","8"]]},"page":"20180277","title":"Context matters: using reinforcement learning to develop human-readable, state-dependent outbreak response policies","type":"article-journal","volume":"374"},"uris":["http://www.mendeley.com/documents/?uuid=e3d74c60-bc18-46bd-a4f0-af1480dd0796"]}],"mendeley":{"formattedCitation":"[15]","plainTextFormattedCitation":"[15]","previouslyFormattedCitation":"[15]"},"properties":{"noteIndex":0},"schema":"https://github.com/citation-style-language/schema/raw/master/csl-citation.json"}</w:instrText>
+      </w:r>
+      <w:r>
+        <w:fldChar w:fldCharType="separate"/>
+      </w:r>
+      <w:r>
+        <w:rPr>
+          <w:noProof/>
+        </w:rPr>
+        <w:t>[15]</w:t>
+      </w:r>
+      <w:r>
+        <w:fldChar w:fldCharType="end"/>
+      </w:r>
+      <w:r>
+        <w:t xml:space="preserve"> In lieu of identifying optimal polici</w:t>
+      </w:r>
+      <w:r>
+        <w:t>es</w:t>
+      </w:r>
+      <w:r>
+        <w:t xml:space="preserve"> </w:t>
+      </w:r>
+      <w:r>
+        <w:t>,</w:t>
+      </w:r>
+      <w:r>
+        <w:t xml:space="preserve"> other computational </w:t>
+      </w:r>
+      <w:r>
+        <w:t>AI</w:t>
+      </w:r>
+      <w:r>
+        <w:t>-related</w:t>
+      </w:r>
+      <w:r>
+        <w:t xml:space="preserve"> methods have been used. For </w:t>
+      </w:r>
+      <w:r>
+        <w:t>insta</w:t>
+      </w:r>
+      <w:r>
+        <w:t>n</w:t>
+      </w:r>
+      <w:r>
+        <w:t>ce</w:t>
+      </w:r>
+      <w:r>
+        <w:t xml:space="preserve">, Big data is used </w:t>
+      </w:r>
+      <w:r>
+        <w:t xml:space="preserve">for </w:t>
+      </w:r>
+      <w:r>
+        <w:t>estimating the severity of seasonal influenza.</w:t>
+      </w:r>
+      <w:r>
+        <w:fldChar w:fldCharType="begin" w:fldLock="1"/>
+      </w:r>
+      <w:r>
+        <w:instrText>ADDIN CSL_CITATION {"citationItems":[{"id":"ITEM-1","itemData":{"DOI":"10.1093/infdis/jiw376","ISSN":"15376613","PMID":"28830112","abstract":"While big data have proven immensely useful in fields such as marketing and earth sciences, public health is still relying on more traditional surveillance systems and awaiting the fruits of a big data revolution. A new generation of big data surveillance systems is needed to achieve rapid, flexible, and local tracking of infectious diseases, especially for emerging pathogens. In this opinion piece, we reflect on the long and distinguished history of disease surveillance and discuss recent developments related to use of big data. We start with a brief review of traditional systems relying on clinical and laboratory reports.We then examine how large-volume medical claims data can, with great spatiotemporal resolution, help elucidate local disease patterns. Finally, we review efforts to develop surveillance systems based on digital and social data streams, including the recent rise and fall of Google Flu Trends. We conclude by advocating for increased use of hybrid systems combining information from traditional surveillance and big data sources, which seems the most promising option moving forward. Throughout the article, we use influenza as an exemplar of an emerging and reemerging infection which has traditionally been considered a model system for surveillance and modeling.","author":[{"dropping-particle":"","family":"Simonsen","given":"Lone","non-dropping-particle":"","parse-names":false,"suffix":""},{"dropping-particle":"","family":"Gog","given":"Julia R.","non-dropping-particle":"","parse-names":false,"suffix":""},{"dropping-particle":"","family":"Olson","given":"Don","non-dropping-particle":"","parse-names":false,"suffix":""},{"dropping-particle":"","family":"Viboud","given":"Cécile","non-dropping-particle":"","parse-names":false,"suffix":""}],"container-title":"Journal of Infectious Diseases","id":"ITEM-1","issue":"Suppl 4","issued":{"date-parts":[["2016"]]},"page":"S380-S385","title":"Infectious disease surveillance in the big data era: Towards faster and locally relevant systems","type":"article-journal","volume":"214"},"uris":["http://www.mendeley.com/documents/?uuid=e9f8ac1f-7ac0-4abc-a261-5d73f49022fd"]}],"mendeley":{"formattedCitation":"[16]","plainTextFormattedCitation":"[16]","previouslyFormattedCitation":"[16]"},"properties":{"noteIndex":0},"schema":"https://github.com/citation-style-language/schema/raw/master/csl-citation.json"}</w:instrText>
+      </w:r>
+      <w:r>
+        <w:fldChar w:fldCharType="separate"/>
+      </w:r>
+      <w:r>
+        <w:rPr>
+          <w:noProof/>
+        </w:rPr>
+        <w:t>[16]</w:t>
+      </w:r>
+      <w:r>
+        <w:fldChar w:fldCharType="end"/>
+      </w:r>
+      <w:r>
+        <w:t>. Shrimp disease occurrence prediction has been made with neural networks and logistic regression</w:t>
+      </w:r>
+      <w:r>
+        <w:fldChar w:fldCharType="begin" w:fldLock="1"/>
+      </w:r>
+      <w:r>
+        <w:instrText>ADDIN CSL_CITATION {"citationItems":[{"id":"ITEM-1","itemData":{"DOI":"10.1016/S0044-8486(00)00300-8","ISSN":"00448486","abstract":"Predicting the occurrence of disease outbreaks in aquacultural farms can be of considerable value to the long-term sustainable development of the industry. Prior research on disease prediction has essentially depended upon traditional statistical models with varying degrees of prediction accuracy. Furthermore, the application of these models in sustainable aquaculture development and in controlling environmental deterioration has been very limited. In an attempt to look for a more reliable model, we developed a probabilistic neural network (PNN) to predict shrimp disease outbreaks in Vietnam using farm-level data from 480 Vietnamese shrimp farms, including 86 semi-intensive and 394 extensive farms. We also compared predictive performance of the PNN against the more traditional logistic regression approach on the same data set. Disease occurrence (a 0-1 variable) is hypothesized to be affected by a set of nearly 70 variables including site characteristics, farming systems, and farm practices. Results show that the PNN model has a better predictive power than the logistic regression model. However, the PNN model uses significantly more input (explanatory) variables than the logistic regression. The logistic regression is estimated using a stepwise procedure starting with the same input variables as in PNN model. Adapting the same input variables found in the logistic regression model to the PNN model yields results no better than the logistic regression model. More importantly, the key factors for prediction in the PNN model are difficult to interpret, suggesting besides prediction accuracy, model interpretation is an important issue for further investigation. (C) 2000 Elsevier Science B.V.","author":[{"dropping-particle":"","family":"Leung","given":"Pingsun","non-dropping-particle":"","parse-names":false,"suffix":""},{"dropping-particle":"","family":"Tran","given":"Liem T.","non-dropping-particle":"","parse-names":false,"suffix":""}],"container-title":"Aquaculture","id":"ITEM-1","issue":"1-2","issued":{"date-parts":[["2000","7"]]},"page":"35-49","title":"Predicting shrimp disease occurrence: artificial neural networks vs. logistic regression","type":"article-journal","volume":"187"},"uris":["http://www.mendeley.com/documents/?uuid=e8d46357-100d-48ef-a2ea-567983202f61"]}],"mendeley":{"formattedCitation":"[17]","plainTextFormattedCitation":"[17]","previouslyFormattedCitation":"[17]"},"properties":{"noteIndex":0},"schema":"https://github.com/citation-style-language/schema/raw/master/csl-citation.json"}</w:instrText>
+      </w:r>
+      <w:r>
+        <w:fldChar w:fldCharType="separate"/>
+      </w:r>
+      <w:r>
+        <w:rPr>
+          <w:noProof/>
+        </w:rPr>
+        <w:t>[17]</w:t>
+      </w:r>
+      <w:r>
+        <w:fldChar w:fldCharType="end"/>
+      </w:r>
+      <w:r>
+        <w:t xml:space="preserve"> In parallel,</w:t>
+      </w:r>
+      <w:r>
+        <w:t xml:space="preserve"> a network-based contact-tracing model has been developed to learn about outbreak propagation in STD’s.</w:t>
+      </w:r>
+      <w:r>
+        <w:fldChar w:fldCharType="begin" w:fldLock="1"/>
+      </w:r>
+      <w:r>
+        <w:instrText>ADDIN CSL_CITATION {"citationItems":[{"id":"ITEM-1","itemData":{"DOI":"10.1098/rspb.2003.2554","ISSN":"14712970","PMID":"14728778","abstract":"Contact tracing, followed by treatment or isolation, is a key control measure in the battle against infectious diseases. It is an extreme form of locally targeted control, and as such has the potential to be highly efficient when dealing with low numbers of cases. For this reason it is frequently used to combat sexually transmitted diseases and new invading pathogens. Accurate modelling of contact tracing requires explicit information about the disease-transmission pathways from each individual, and hence the network of contacts. Here, pairwise-approximation methods and full stochastic simulations are used to investigate the utility of contact tracing. A simple relationship is found between the efficiency of contact tracing necessary for eradication and the basic reproductive ratio of the disease. This holds for a wide variety of realistic situations including heterogeneous networks containing core-groups or super-spreaders, and asymptomatic individuals. Clustering (transitivity) within the transmission network is found to destroy the relationship, requiring lower efficiency than predicted.","author":[{"dropping-particle":"","family":"Eames","given":"Ken T.D.","non-dropping-particle":"","parse-names":false,"suffix":""},{"dropping-particle":"","family":"Keeling","given":"Matt J.","non-dropping-particle":"","parse-names":false,"suffix":""}],"container-title":"Proceedings of the Royal Society B: Biological Sciences","id":"ITEM-1","issue":"1533","issued":{"date-parts":[["2003"]]},"page":"2565-2571","title":"Contact tracing and disease control","type":"article-journal","volume":"270"},"uris":["http://www.mendeley.com/documents/?uuid=25bda739-f0ea-416f-9b14-44a87084762b"]}],"mendeley":{"formattedCitation":"[18]","plainTextFormattedCitation":"[18]","previouslyFormattedCitation":"[18]"},"properties":{"noteIndex":0},"schema":"https://github.com/citation-style-language/schema/raw/master/csl-citation.json"}</w:instrText>
+      </w:r>
+      <w:r>
+        <w:fldChar w:fldCharType="separate"/>
+      </w:r>
+      <w:r>
+        <w:rPr>
+          <w:noProof/>
+        </w:rPr>
+        <w:t>[18]</w:t>
+      </w:r>
+      <w:r>
+        <w:fldChar w:fldCharType="end"/>
+      </w:r>
+      <w:r>
+        <w:t xml:space="preserve"> Even genetics algorithms is used for finding optimal vaccination strategies in influenza.</w:t>
+      </w:r>
+      <w:r>
+        <w:fldChar w:fldCharType="begin" w:fldLock="1"/>
+      </w:r>
+      <w:r>
+        <w:instrText>ADDIN CSL_CITATION {"citationItems":[{"id":"ITEM-1","itemData":{"DOI":"10.1016/j.jtbi.2004.11.032","ISSN":"00225193","PMID":"15757679","abstract":"In the event of pandemic influenza, only limited supplies of vaccine may be available. We use stochastic epidemic simulations, genetic algorithms (GA), and random mutation hill climbing (RMHC) to find optimal vaccine distributions to minimize the number of illnesses or deaths in the population, given limited quantities of vaccine. Due to the non-linearity, complexity and stochasticity of the epidemic process, it is not possible to solve for optimal vaccine distributions mathematically. However, we use GA and RMHC to find near optimal vaccine distributions. We model an influenza pandemic that has age-specific illness attack rates similar to the Asian pandemic in 1957-1958 caused by influenza A(H2N2), as well as a distribution similar to the Hong Kong pandemic in 1968-1969 caused by influenza A(H3N2). We find the optimal vaccine distributions given that the number of doses is limited over the range of 10-90% of the population. While GA and RMHC work well in finding optimal vaccine distributions, GA is significantly more efficient than RMHC. We show that the optimal vaccine distribution found by GA and RMHC is up to 84% more effective than random mass vaccination in the mid range of vaccine availability. GA is generalizable to the optimization of stochastic model parameters for other infectious diseases and population structures. © 2005 Elsevier Ltd. All rights reserved.","author":[{"dropping-particle":"","family":"Patel","given":"Rajan","non-dropping-particle":"","parse-names":false,"suffix":""},{"dropping-particle":"","family":"Longini","given":"Ira M.","non-dropping-particle":"","parse-names":false,"suffix":""},{"dropping-particle":"","family":"Halloran","given":"M. Elizabeth","non-dropping-particle":"","parse-names":false,"suffix":""}],"container-title":"Journal of Theoretical Biology","id":"ITEM-1","issue":"2","issued":{"date-parts":[["2005"]]},"page":"201-212","title":"Finding optimal vaccination strategies for pandemic influenza using genetic algorithms","type":"article-journal","volume":"234"},"uris":["http://www.mendeley.com/documents/?uuid=6a399b40-d46b-466f-b744-a443d3579494"]}],"mendeley":{"formattedCitation":"[19]","plainTextFormattedCitation":"[19]","previouslyFormattedCitation":"[19]"},"properties":{"noteIndex":0},"schema":"https://github.com/citation-style-language/schema/raw/master/csl-citation.json"}</w:instrText>
+      </w:r>
+      <w:r>
+        <w:fldChar w:fldCharType="separate"/>
+      </w:r>
+      <w:r>
+        <w:rPr>
+          <w:noProof/>
+        </w:rPr>
+        <w:t>[19]</w:t>
+      </w:r>
+      <w:r>
+        <w:fldChar w:fldCharType="end"/>
+      </w:r>
+      <w:r>
+        <w:t xml:space="preserve"> </w:t>
+      </w:r>
+      <w:r>
+        <w:t xml:space="preserve">In </w:t>
+      </w:r>
+      <w:r>
+        <w:fldChar w:fldCharType="begin" w:fldLock="1"/>
+      </w:r>
+      <w:r>
+        <w:instrText>ADDIN CSL_CITATION {"citationItems":[{"id":"ITEM-1","itemData":{"ISSN":"16130073","abstract":"Throughout history, epidemic outbreaks have led to spikes in human illness and mortality, with major challenges to communities and society in general. An epidemic situation requires decisions to be made about interventions that could reduce or contain the disease spread, taking into account all the information received and the projections of the current situation into the future. Decisions made by public health officials involve determining the best sequence of actions to perform from a set of alternatives (school closure, vaccination, isolation). In order to decide which intervention strategies to implement, decision makers need to analyse a large number of scenarios and variables. This task can be overwhelming. Reinforcement Learning (RL) optimisation strategies have been proposed in the past years to automatically find optimal intervention strategies for a disease spread in order to support decision makers. An important component in RL is the environment, which describes the task that the RL agent (solution approach) aims to optimise. This work focuses on how to design environments to represent the problem of epidemics and finding optimal interventions. We present different challenges that need to be addressed for environment design and provide diverse examples from the state of the art.","author":[{"dropping-particle":"","family":"Yañez","given":"Andrea","non-dropping-particle":"","parse-names":false,"suffix":""},{"dropping-particle":"","family":"Hayes","given":"Conor","non-dropping-particle":"","parse-names":false,"suffix":""},{"dropping-particle":"","family":"Glavin","given":"Frank","non-dropping-particle":"","parse-names":false,"suffix":""}],"container-title":"CEUR Workshop Proceedings","id":"ITEM-1","issued":{"date-parts":[["2019"]]},"page":"188-199","title":"Towards the control of epidemic spread: Designing reinforcement learning environments","type":"article-journal","volume":"2563"},"uris":["http://www.mendeley.com/documents/?uuid=7045f53b-509d-405c-a681-db884c1711bc"]}],"mendeley":{"formattedCitation":"[2]","plainTextFormattedCitation":"[2]","previouslyFormattedCitation":"[2]"},"properties":{"noteIndex":0},"schema":"https://github.com/citation-style-language/schema/raw/master/csl-citation.json"}</w:instrText>
+      </w:r>
+      <w:r>
+        <w:fldChar w:fldCharType="separate"/>
+      </w:r>
+      <w:r>
+        <w:rPr>
+          <w:noProof/>
+        </w:rPr>
+        <w:t>[2]</w:t>
+      </w:r>
+      <w:r>
+        <w:fldChar w:fldCharType="end"/>
+      </w:r>
+      <w:r>
+        <w:t xml:space="preserve">, Yanez has </w:t>
+      </w:r>
+      <w:r>
+        <w:t xml:space="preserve">created a baseline for how to design a reinforcement learning environment </w:t>
+      </w:r>
+      <w:r>
+        <w:t>to represent the problem of epidemics and finding optimal interventions. In her study, agents represent the decision-makers such as governments, health institutions and the task is finding the optimal intervention strategy in 3 categories: preventive inverventions, treatment of disease and reduce-transmission interventions.</w:t>
+      </w:r>
+      <w:r>
+        <w:t xml:space="preserve"> </w:t>
+      </w:r>
+      <w:r>
+        <w:t>The state includes infection rates, reproducibility etc. besides whether they are susceptible, infected or recovered. The action set includes mask-wearing, social distancing, contact tracing, closing schools, lockdown etc. The reward is given related to the death or infection spread rates depending on selection. We abstracted the idea of having epidemic simulation to physical form and changed the representation of the agents to people. Instead of intervention strategies which governments can take, we have investigated precautions which can be applied by individuals. The action set was also inspired from Yanez,</w:t>
+      </w:r>
+      <w:r>
+        <w:fldChar w:fldCharType="begin" w:fldLock="1"/>
+      </w:r>
+      <w:r>
+        <w:instrText>ADDIN CSL_CITATION {"citationItems":[{"id":"ITEM-1","itemData":{"ISSN":"16130073","abstract":"Throughout history, epidemic outbreaks have led to spikes in human illness and mortality, with major challenges to communities and society in general. An epidemic situation requires decisions to be made about interventions that could reduce or contain the disease spread, taking into account all the information received and the projections of the current situation into the future. Decisions made by public health officials involve determining the best sequence of actions to perform from a set of alternatives (school closure, vaccination, isolation). In order to decide which intervention strategies to implement, decision makers need to analyse a large number of scenarios and variables. This task can be overwhelming. Reinforcement Learning (RL) optimisation strategies have been proposed in the past years to automatically find optimal intervention strategies for a disease spread in order to support decision makers. An important component in RL is the environment, which describes the task that the RL agent (solution approach) aims to optimise. This work focuses on how to design environments to represent the problem of epidemics and finding optimal interventions. We present different challenges that need to be addressed for environment design and provide diverse examples from the state of the art.","author":[{"dropping-particle":"","family":"Yañez","given":"Andrea","non-dropping-particle":"","parse-names":false,"suffix":""},{"dropping-particle":"","family":"Hayes","given":"Conor","non-dropping-particle":"","parse-names":false,"suffix":""},{"dropping-particle":"","family":"Glavin","given":"Frank","non-dropping-particle":"","parse-names":false,"suffix":""}],"container-title":"CEUR Workshop Proceedings","id":"ITEM-1","issued":{"date-parts":[["2019"]]},"page":"188-199","title":"Towards the control of epidemic spread: Designing reinforcement learning environments","type":"article-journal","volume":"2563"},"uris":["http://www.mendeley.com/documents/?uuid=7045f53b-509d-405c-a681-db884c1711bc"]}],"mendeley":{"formattedCitation":"[2]","plainTextFormattedCitation":"[2]","previouslyFormattedCitation":"[2]"},"properties":{"noteIndex":0},"schema":"https://github.com/citation-style-language/schema/raw/master/csl-citation.json"}</w:instrText>
+      </w:r>
+      <w:r>
+        <w:fldChar w:fldCharType="separate"/>
+      </w:r>
+      <w:r>
+        <w:rPr>
+          <w:noProof/>
+        </w:rPr>
+        <w:t>[2]</w:t>
+      </w:r>
+      <w:r>
+        <w:fldChar w:fldCharType="end"/>
+      </w:r>
+      <w:r>
+        <w:t xml:space="preserve"> but rather than abstractly representing mask-wearing or social distancing, our task was </w:t>
+      </w:r>
+      <w:r>
+        <w:t>physically show that agents can create</w:t>
+      </w:r>
+      <w:r>
+        <w:t xml:space="preserve"> these actions by the</w:t>
+      </w:r>
+      <w:r>
+        <w:t>ir own</w:t>
       </w:r>
       <w:r>
         <w:t>.</w:t>
       </w:r>
       <w:r>
+        <w:t xml:space="preserve"> A recent study in 2018</w:t>
+      </w:r>
+      <w:r>
+        <w:t xml:space="preserve">, </w:t>
+      </w:r>
+      <w:r>
         <w:fldChar w:fldCharType="begin" w:fldLock="1"/>
       </w:r>
       <w:r>
-        <w:instrText>ADDIN CSL_CITATION {"citationItems":[{"id":"ITEM-1","itemData":{"abstract":"Recent years have witnessed significant advances in reinforcement learning (RL), which has registered great success in solving various sequential decision-making problems in machine learning. Most of the successful RL applications, e.g., the games of Go and Poker, robotics, and autonomous driving, involve the participation of more than one single agent, which naturally fall into the realm of multi-agent RL (MARL), a domain with a relatively long history, and has recently re-emerged due to advances in single-agent RL techniques. Though empirically successful, theoretical foundations for MARL are relatively lacking in the literature. In this chapter, we provide a selective overview of MARL, with focus on algorithms backed by theoretical analysis. More specifically, we review the theoretical results of MARL algorithms mainly within two representative frameworks, Markov/stochastic games and extensive-form games, in accordance with the types of tasks they address, i.e., fully cooperative, fully competitive, and a mix of the two. We also introduce several significant but challenging applications of these algorithms. Orthogonal to the existing reviews on MARL, we highlight several new angles and taxonomies of MARL theory, including learning in extensive-form games, decentralized MARL with networked agents, MARL in the mean-field regime, (non-)convergence of policy-based methods for learning in games, etc. Some of the new angles extrapolate from our own research endeavors and interests. Our overall goal with this chapter is, beyond providing an assessment of the current state of the field on the mark, to identify fruitful future research directions on theoretical studies of MARL. We expect this chapter to serve as continuing stimulus for researchers interested in working on this exciting while challenging topic.","author":[{"dropping-particle":"","family":"Zhang","given":"Kaiqing","non-dropping-particle":"","parse-names":false,"suffix":""},{"dropping-particle":"","family":"Yang","given":"Zhuoran","non-dropping-particle":"","parse-names":false,"suffix":""},{"dropping-particle":"","family":"Başar","given":"Tamer","non-dropping-particle":"","parse-names":false,"suffix":""}],"id":"ITEM-1","issued":{"date-parts":[["2019","11","24"]]},"page":"1-72","title":"Multi-Agent Reinforcement Learning: A Selective Overview of Theories and Algorithms","type":"article-journal"},"uris":["http://www.mendeley.com/documents/?uuid=f1ee2fc3-6aa9-427a-bb37-34812889c23a"]}],"mendeley":{"formattedCitation":"[22]","plainTextFormattedCitation":"[22]","previouslyFormattedCitation":"[22]"},"properties":{"noteIndex":0},"schema":"https://github.com/citation-style-language/schema/raw/master/csl-citation.json"}</w:instrText>
+        <w:instrText>ADDIN CSL_CITATION {"citationItems":[{"id":"ITEM-1","itemData":{"DOI":"10.1007/978-3-030-10997-4","ISBN":"978-3-030-10996-7","abstract":"Pandemic influenza has the epidemic potential to kill millions of people. While various preventive measures exist (i.a., vaccination and school closures), deciding on strategies that lead to their most effective and efficient use remains challenging. To this end, individual-based epidemiological models are essential to assist decision makers in determining the best strategy to curb epidemic spread. However, individual-based models are computationally intensive and it is therefore pivotal to identify the optimal strategy using a minimal amount of model evaluations. Additionally, as epidemiological modeling experiments need to be planned, a computational budget needs to be specified a priori. Consequently, we present a new sampling technique to optimize the evaluation of preventive strategies using fixed budget best-arm identification algorithms. We use epidemiological modeling theory to derive knowledge about the reward distribution which we exploit using Bayesian best-arm identification algorithms (i.e., Top-two Thompson sampling and BayesGap). We evaluate these algorithms in a realistic experimental setting and demonstrate that it is possible to identify the optimal strategy using only a limited number of model evaluations, i.e., 2-to-3 times faster compared to the uniform sampling method, the predominant technique used for epidemiological decision making in the literature. Finally, we contribute and evaluate a statistic for Top-two Thompson sampling to inform the decision makers about the confidence of an arm recommendation.","author":[{"dropping-particle":"","family":"Libin","given":"Pieter","non-dropping-particle":"","parse-names":false,"suffix":""},{"dropping-particle":"","family":"Verstraeten","given":"Timothy","non-dropping-particle":"","parse-names":false,"suffix":""},{"dropping-particle":"","family":"Roijers","given":"Diederik M.","non-dropping-particle":"","parse-names":false,"suffix":""},{"dropping-particle":"","family":"Grujic","given":"Jelena","non-dropping-particle":"","parse-names":false,"suffix":""},{"dropping-particle":"","family":"Theys","given":"Kristof","non-dropping-particle":"","parse-names":false,"suffix":""},{"dropping-particle":"","family":"Lemey","given":"Philippe","non-dropping-particle":"","parse-names":false,"suffix":""},{"dropping-particle":"","family":"Nowé","given":"Ann","non-dropping-particle":"","parse-names":false,"suffix":""}],"collection-title":"Lecture Notes in Computer Science","editor":[{"dropping-particle":"","family":"Brefeld","given":"Ulf","non-dropping-particle":"","parse-names":false,"suffix":""},{"dropping-particle":"","family":"Curry","given":"Edward","non-dropping-particle":"","parse-names":false,"suffix":""},{"dropping-particle":"","family":"Daly","given":"Elizabeth","non-dropping-particle":"","parse-names":false,"suffix":""},{"dropping-particle":"","family":"MacNamee","given":"Brian","non-dropping-particle":"","parse-names":false,"suffix":""},{"dropping-particle":"","family":"Marascu","given":"Alice","non-dropping-particle":"","parse-names":false,"suffix":""},{"dropping-particle":"","family":"Pinelli","given":"Fabio","non-dropping-particle":"","parse-names":false,"suffix":""},{"dropping-particle":"","family":"Berlingerio","given":"Michele","non-dropping-particle":"","parse-names":false,"suffix":""},{"dropping-particle":"","family":"Hurley","given":"Neil","non-dropping-particle":"","parse-names":false,"suffix":""}],"id":"ITEM-1","issue":"June","issued":{"date-parts":[["2019","11","16"]]},"number-of-pages":"186-201","publisher":"Springer International Publishing","publisher-place":"Cham","title":"Machine Learning and Knowledge Discovery in Databases","type":"book","volume":"11053"},"uris":["http://www.mendeley.com/documents/?uuid=1e0ab392-fc99-4689-b06f-beb7c0969df7"]}],"mendeley":{"formattedCitation":"[20]","plainTextFormattedCitation":"[20]","previouslyFormattedCitation":"[20]"},"properties":{"noteIndex":0},"schema":"https://github.com/citation-style-language/schema/raw/master/csl-citation.json"}</w:instrText>
       </w:r>
       <w:r>
         <w:fldChar w:fldCharType="separate"/>
@@ -5478,67 +5381,19 @@
         <w:rPr>
           <w:noProof/>
         </w:rPr>
-        <w:t>[22]</w:t>
+        <w:t>[20]</w:t>
       </w:r>
       <w:r>
         <w:fldChar w:fldCharType="end"/>
       </w:r>
       <w:r>
-        <w:t xml:space="preserve">. </w:t>
-      </w:r>
-      <w:r>
-        <w:t xml:space="preserve">Recent years have witnessed </w:t>
-      </w:r>
-      <w:r>
-        <w:t xml:space="preserve">astonishing </w:t>
-      </w:r>
-      <w:r>
-        <w:t xml:space="preserve">advances </w:t>
-      </w:r>
-      <w:r>
-        <w:t>in</w:t>
-      </w:r>
-      <w:r>
-        <w:t xml:space="preserve"> </w:t>
-      </w:r>
-      <w:r>
-        <w:t>MARL</w:t>
-      </w:r>
-      <w:r>
-        <w:t xml:space="preserve"> </w:t>
-      </w:r>
-      <w:r>
-        <w:t xml:space="preserve">such as </w:t>
-      </w:r>
-      <w:proofErr w:type="spellStart"/>
-      <w:r>
-        <w:t>OpenAI’s</w:t>
-      </w:r>
-      <w:proofErr w:type="spellEnd"/>
-      <w:r>
-        <w:t xml:space="preserve"> Hide and Seek game and </w:t>
-      </w:r>
-      <w:proofErr w:type="spellStart"/>
-      <w:r>
-        <w:t>Dota</w:t>
-      </w:r>
-      <w:proofErr w:type="spellEnd"/>
-      <w:r>
-        <w:t xml:space="preserve"> 2 AI </w:t>
-      </w:r>
-      <w:proofErr w:type="spellStart"/>
-      <w:r>
-        <w:t>OpenAI</w:t>
-      </w:r>
-      <w:proofErr w:type="spellEnd"/>
-      <w:r>
-        <w:t xml:space="preserve"> Five</w:t>
+        <w:t xml:space="preserve"> approach the problem of selecting optimal strategies for influenza as k-bandit problem, which is a common problem in reinforcement learning.</w:t>
       </w:r>
       <w:r>
         <w:fldChar w:fldCharType="begin" w:fldLock="1"/>
       </w:r>
       <w:r>
-        <w:instrText>ADDIN CSL_CITATION {"citationItems":[{"id":"ITEM-1","itemData":{"abstract":"Through multi-agent competition, the simple objective of hide-and-seek, and standard reinforcement learning algorithms at scale, we find that agents create a self-supervised autocurriculum inducing multiple distinct rounds of emergent strategy, many of which require sophisticated tool use and coordination. We find clear evidence of six emergent phases in agent strategy in our environment, each of which creates a new pressure for the opposing team to adapt; for instance, agents learn to build multi-object shelters using moveable boxes which in turn leads to agents discovering that they can overcome obstacles using ramps. We further provide evidence that multi-agent competition may scale better with increasing environment complexity and leads to behavior that centers around far more human-relevant skills than other self-supervised reinforcement learning methods such as intrinsic motivation. Finally, we propose transfer and fine-tuning as a way to quantitatively evaluate targeted capabilities, and we compare hide-and-seek agents to both intrinsic motivation and random initialization baselines in a suite of domain-specific intelligence tests.","author":[{"dropping-particle":"","family":"Baker","given":"Bowen","non-dropping-particle":"","parse-names":false,"suffix":""},{"dropping-particle":"","family":"Kanitscheider","given":"Ingmar","non-dropping-particle":"","parse-names":false,"suffix":""},{"dropping-particle":"","family":"Markov","given":"Todor","non-dropping-particle":"","parse-names":false,"suffix":""},{"dropping-particle":"","family":"Wu","given":"Yi","non-dropping-particle":"","parse-names":false,"suffix":""},{"dropping-particle":"","family":"Powell","given":"Glenn","non-dropping-particle":"","parse-names":false,"suffix":""},{"dropping-particle":"","family":"McGrew","given":"Bob","non-dropping-particle":"","parse-names":false,"suffix":""},{"dropping-particle":"","family":"Mordatch","given":"Igor","non-dropping-particle":"","parse-names":false,"suffix":""}],"id":"ITEM-1","issued":{"date-parts":[["2019"]]},"title":"Emergent Tool Use From Multi-Agent Autocurricula","type":"article-journal"},"uris":["http://www.mendeley.com/documents/?uuid=ab2ae121-518d-47cc-8998-542df804ece4"]}],"mendeley":{"formattedCitation":"[3]","plainTextFormattedCitation":"[3]","previouslyFormattedCitation":"[3]"},"properties":{"noteIndex":0},"schema":"https://github.com/citation-style-language/schema/raw/master/csl-citation.json"}</w:instrText>
+        <w:instrText>ADDIN CSL_CITATION {"citationItems":[{"id":"ITEM-1","itemData":{"DOI":"10.4018/978-1-60960-165-2.ch004","ISBN":"9781609601652","abstract":"This chapter provides a concise introduction to Reinforcement Learning (RL) from a machine learning perspective. It provides the required background to understand the chapters related to RL in this book. It makes no assumption on previous knowledge in this research area and includes short descriptions of some of the latest trends, which are normally excluded from other introductions or overviews on RL. The chapter provides more emphasis on the general conceptual framework and ideas of RL rather than on presenting a rigorous mathematical discussion that may require a great deal of effort by the reader. The first section provides a general introduction to the area. The following section describes the most common solution techniques. In the third section, some of the most recent techniques proposed to deal with large search spaces are described. Finally, the last section provides some final remarks and current research challenges in RL. © 2012, IGI Global.","author":[{"dropping-particle":"","family":"Richard","given":"Sutton","non-dropping-particle":"","parse-names":false,"suffix":""},{"dropping-particle":"","family":"Barto","given":"Andrew G.","non-dropping-particle":"","parse-names":false,"suffix":""}],"container-title":"Decision Theory Models for Applications in Artificial Intelligence: Concepts and Solutions","id":"ITEM-1","issued":{"date-parts":[["2011"]]},"page":"63-80","title":"An introduction to reinforcement learning","type":"article"},"uris":["http://www.mendeley.com/documents/?uuid=a19e08c5-d7ce-436a-b3ac-063cba2d2750"]}],"mendeley":{"formattedCitation":"[14]","plainTextFormattedCitation":"[14]","previouslyFormattedCitation":"[14]"},"properties":{"noteIndex":0},"schema":"https://github.com/citation-style-language/schema/raw/master/csl-citation.json"}</w:instrText>
       </w:r>
       <w:r>
         <w:fldChar w:fldCharType="separate"/>
@@ -5547,7 +5402,7 @@
         <w:rPr>
           <w:noProof/>
         </w:rPr>
-        <w:t>[3]</w:t>
+        <w:t>[14]</w:t>
       </w:r>
       <w:r>
         <w:fldChar w:fldCharType="end"/>
@@ -5556,7 +5411,7 @@
         <w:fldChar w:fldCharType="begin" w:fldLock="1"/>
       </w:r>
       <w:r>
-        <w:instrText>ADDIN CSL_CITATION {"citationItems":[{"id":"ITEM-1","itemData":{"abstract":"On April 13th, 2019, OpenAI Five became the first AI system to defeat the world champions at an esports game. The game of Dota 2 presents novel challenges for AI systems such as long time horizons, imperfect information, and complex, continuous state-action spaces, all challenges which will become increasingly central to more capable AI systems. OpenAI Five leveraged existing reinforcement learning techniques, scaled to learn from batches of approximately 2 million frames every 2 seconds. We developed a distributed training system and tools for continual training which allowed us to train OpenAI Five for 10 months. By defeating the Dota 2 world champion (Team OG), OpenAI Five demonstrates that self-play reinforcement learning can achieve superhuman performance on a difficult task.","author":[{"dropping-particle":"","family":"OpenAI","given":"","non-dropping-particle":"","parse-names":false,"suffix":""},{"dropping-particle":"","family":":","given":"","non-dropping-particle":"","parse-names":false,"suffix":""},{"dropping-particle":"","family":"Berner","given":"Christopher","non-dropping-particle":"","parse-names":false,"suffix":""},{"dropping-particle":"","family":"Brockman","given":"Greg","non-dropping-particle":"","parse-names":false,"suffix":""},{"dropping-particle":"","family":"Chan","given":"Brooke","non-dropping-particle":"","parse-names":false,"suffix":""},{"dropping-particle":"","family":"Cheung","given":"Vicki","non-dropping-particle":"","parse-names":false,"suffix":""},{"dropping-particle":"","family":"Dębiak","given":"Przemysław","non-dropping-particle":"","parse-names":false,"suffix":""},{"dropping-particle":"","family":"Dennison","given":"Christy","non-dropping-particle":"","parse-names":false,"suffix":""},{"dropping-particle":"","family":"Farhi","given":"David","non-dropping-particle":"","parse-names":false,"suffix":""},{"dropping-particle":"","family":"Fischer","given":"Quirin","non-dropping-particle":"","parse-names":false,"suffix":""},{"dropping-particle":"","family":"Hashme","given":"Shariq","non-dropping-particle":"","parse-names":false,"suffix":""},{"dropping-particle":"","family":"Hesse","given":"Chris","non-dropping-particle":"","parse-names":false,"suffix":""},{"dropping-particle":"","family":"Józefowicz","given":"Rafal","non-dropping-particle":"","parse-names":false,"suffix":""},{"dropping-particle":"","family":"Gray","given":"Scott","non-dropping-particle":"","parse-names":false,"suffix":""},{"dropping-particle":"","family":"Olsson","given":"Catherine","non-dropping-particle":"","parse-names":false,"suffix":""},{"dropping-particle":"","family":"Pachocki","given":"Jakub","non-dropping-particle":"","parse-names":false,"suffix":""},{"dropping-particle":"","family":"Petrov","given":"Michael","non-dropping-particle":"","parse-names":false,"suffix":""},{"dropping-particle":"","family":"Pinto","given":"Henrique Pondé de Oliveira","non-dropping-particle":"","parse-names":false,"suffix":""},{"dropping-particle":"","family":"Raiman","given":"Jonathan","non-dropping-particle":"","parse-names":false,"suffix":""},{"dropping-particle":"","family":"Salimans","given":"Tim","non-dropping-particle":"","parse-names":false,"suffix":""},{"dropping-particle":"","family":"Schlatter","given":"Jeremy","non-dropping-particle":"","parse-names":false,"suffix":""},{"dropping-particle":"","family":"Schneider","given":"Jonas","non-dropping-particle":"","parse-names":false,"suffix":""},{"dropping-particle":"","family":"Sidor","given":"Szymon","non-dropping-particle":"","parse-names":false,"suffix":""},{"dropping-particle":"","family":"Sutskever","given":"Ilya","non-dropping-particle":"","parse-names":false,"suffix":""},{"dropping-particle":"","family":"Tang","given":"Jie","non-dropping-particle":"","parse-names":false,"suffix":""},{"dropping-particle":"","family":"Wolski","given":"Filip","non-dropping-particle":"","parse-names":false,"suffix":""},{"dropping-particle":"","family":"Zhang","given":"Susan","non-dropping-particle":"","parse-names":false,"suffix":""}],"id":"ITEM-1","issued":{"date-parts":[["2019","12","13"]]},"title":"Dota 2 with Large Scale Deep Reinforcement Learning","type":"article-journal"},"uris":["http://www.mendeley.com/documents/?uuid=1d45a9af-2899-49cf-af34-fe3490052feb"]}],"mendeley":{"formattedCitation":"[23]","plainTextFormattedCitation":"[23]","previouslyFormattedCitation":"[23]"},"properties":{"noteIndex":0},"schema":"https://github.com/citation-style-language/schema/raw/master/csl-citation.json"}</w:instrText>
+        <w:instrText>ADDIN CSL_CITATION {"citationItems":[{"id":"ITEM-1","itemData":{"abstract":"This document analyzes the role of data-driven methodologies in Covid-19 pandemic. We provide a SWOT analysis and a roadmap that goes from the access to data sources to the final decision-making step. We aim to review the available methodologies while anticipating the difficulties and challenges in the development of data-driven strategies to combat the Covid-19 pandemic. A 3M-analysis is presented: Monitoring, Modelling and Making decisions. The focus is on the potential of well-known datadriven schemes to address different challenges raised by the pandemic: i) monitoring and forecasting the spread of the epidemic; (ii) assessing the effectiveness of government decisions; (iii) making timely decisions. Each step of the roadmap is detailed through a review of consolidated theoretical results and their potential application in the Covid-19 context. When possible, we provide examples of their applications on past or present epidemics. We do not provide an exhaustive enumeration of methodologies, algorithms and applications. We do try to serve as a bridge between different disciplines required to provide a holistic approach to the epidemic: data science, epidemiology, controltheory, etc. That is, we highlight effective data-driven methodologies that have been shown to be successful in other contexts and that have potential application in the different steps of the proposed roadmap. To make this document more functional and adapted to the specifics of each discipline, we encourage researchers and practitioners to provide feedback. We will update this document regularly.","author":[{"dropping-particle":"","family":"Alamo","given":"Teodoro","non-dropping-particle":"","parse-names":false,"suffix":""},{"dropping-particle":"","family":"Reina","given":"D. G.","non-dropping-particle":"","parse-names":false,"suffix":""},{"dropping-particle":"","family":"Millán","given":"Pablo","non-dropping-particle":"","parse-names":false,"suffix":""}],"id":"ITEM-1","issued":{"date-parts":[["2020","6","1"]]},"page":"1-65","title":"Data-Driven Methods to Monitor, Model, Forecast and Control Covid-19 Pandemic: Leveraging Data Science, Epidemiology and Control Theory","type":"article-journal"},"uris":["http://www.mendeley.com/documents/?uuid=d7ab5cfb-af4d-47dc-83ac-049f59610556"]}],"mendeley":{"formattedCitation":"[21]","plainTextFormattedCitation":"[21]","previouslyFormattedCitation":"[21]"},"properties":{"noteIndex":0},"schema":"https://github.com/citation-style-language/schema/raw/master/csl-citation.json"}</w:instrText>
       </w:r>
       <w:r>
         <w:fldChar w:fldCharType="separate"/>
@@ -5565,306 +5420,11 @@
         <w:rPr>
           <w:noProof/>
         </w:rPr>
-        <w:t>[23]</w:t>
+        <w:t>[21]</w:t>
       </w:r>
       <w:r>
         <w:fldChar w:fldCharType="end"/>
       </w:r>
-      <w:r>
-        <w:t xml:space="preserve"> These developments became possible due to the development of deep neural networks (DNNs). In multi-agent RL tasks, agents operate in a common environment each of which aims to optimize </w:t>
-      </w:r>
-      <w:r>
-        <w:t>its own cumulative reward</w:t>
-      </w:r>
-      <w:r>
-        <w:t xml:space="preserve"> by interacting with the environment and other agents</w:t>
-      </w:r>
-      <w:r>
-        <w:t>.</w:t>
-      </w:r>
-      <w:r>
-        <w:fldChar w:fldCharType="begin" w:fldLock="1"/>
-      </w:r>
-      <w:r>
-        <w:instrText>ADDIN CSL_CITATION {"citationItems":[{"id":"ITEM-1","itemData":{"DOI":"10.1109/TSMCC.2007.913919","ISSN":"1094-6977","abstract":"Multiagent systems are rapidly finding applications in a variety of domains, including robotics, distributed control, telecommunications, and economics. The complexity of many tasks arising in these domains makes them difficult to solve with preprogrammed agent behaviors. The agents must, instead, discover a solution on their own, using learning. A significant part of the research on multiagent learning concerns reinforcement learning techniques. This paper provides a comprehensive survey of multiagent reinforcement learning (MARL). A central issue in the field is the formal statement of the multiagent learning goal. Different viewpoints on this issue have led to the proposal of many different goals, among which two focal points can be distinguished: stability of the agents' learning dynamics, and adaptation to the changing behavior of the other agents. The MARL algorithms described in the literature aim---either explicitly or implicitly---at one of these two goals or at a combination of both, in a fully cooperative, fully competitive, or more general setting. A representative selection of these algorithms is discussed in detail in this paper, together with the specific issues that arise in each category. Additionally, the benefits and challenges of MARL are described along with some of the problem domains where the MARL techniques have been applied. Finally, an outlook for the field is provided. © 2008 IEEE.","author":[{"dropping-particle":"","family":"Busoniu","given":"Lucian","non-dropping-particle":"","parse-names":false,"suffix":""},{"dropping-particle":"","family":"Babuska","given":"Robert","non-dropping-particle":"","parse-names":false,"suffix":""},{"dropping-particle":"","family":"Schutter","given":"Bart","non-dropping-particle":"De","parse-names":false,"suffix":""}],"container-title":"IEEE Transactions on Systems, Man, and Cybernetics, Part C (Applications and Reviews)","id":"ITEM-1","issue":"2","issued":{"date-parts":[["2008","3"]]},"page":"156-172","title":"A Comprehensive Survey of Multiagent Reinforcement Learning","type":"article-journal","volume":"38"},"uris":["http://www.mendeley.com/documents/?uuid=9f410ace-46af-4ca6-97a6-4dc84f310ecd"]}],"mendeley":{"formattedCitation":"[24]","plainTextFormattedCitation":"[24]","previouslyFormattedCitation":"[24]"},"properties":{"noteIndex":0},"schema":"https://github.com/citation-style-language/schema/raw/master/csl-citation.json"}</w:instrText>
-      </w:r>
-      <w:r>
-        <w:fldChar w:fldCharType="separate"/>
-      </w:r>
-      <w:r>
-        <w:rPr>
-          <w:noProof/>
-        </w:rPr>
-        <w:t>[24]</w:t>
-      </w:r>
-      <w:r>
-        <w:fldChar w:fldCharType="end"/>
-      </w:r>
-      <w:r>
-        <w:t xml:space="preserve"> Due to the interaction between agents, the tasks complexity </w:t>
-      </w:r>
-      <w:r>
-        <w:t xml:space="preserve">and according to that needed computation power </w:t>
-      </w:r>
-      <w:r>
-        <w:t>can be increased exponentially</w:t>
-      </w:r>
-      <w:r>
-        <w:t>.</w:t>
-      </w:r>
-      <w:r>
-        <w:t xml:space="preserve"> On the other hand, under the favor of the complexity it provides, multi-agents systems </w:t>
-      </w:r>
-      <w:r>
-        <w:t>reserve</w:t>
-      </w:r>
-      <w:r>
-        <w:t xml:space="preserve"> a place in many areas from social science to </w:t>
-      </w:r>
-      <w:r>
-        <w:t>finance</w:t>
-      </w:r>
-      <w:r>
-        <w:t>.</w:t>
-      </w:r>
-      <w:r>
-        <w:fldChar w:fldCharType="begin" w:fldLock="1"/>
-      </w:r>
-      <w:r>
-        <w:instrText>ADDIN CSL_CITATION {"citationItems":[{"id":"ITEM-1","itemData":{"ISBN":"9781510855076","ISSN":"15582914","abstract":"Matrix games like Prisoner's Dilemma have guided research on social dilemmas for decades. However, they necessarily treat the choice to cooperate or defect as an atomic action. In real-world social dilemmas these choices are temporally extended. Cooperativeness is a property that applies to policies, not elementary actions. We introduce sequential social dilemmas that share the mixed incentive structure of matrix game social dilemmas but also require agents to learn policies that implement their strategic intentions. We analyze the dynamics of policies learned by multiple self-interested independent learning agents, each using its own deep Q-network, on two Markov games we introduce here: 1. a fruit Gathering game and 2. a Wolfpack hunting game. We char-Acterize how learned behavior in each domain changes as a function of environmental factors including resource abundance. Our experiments show how conflict can emerge from competition over shared resources and shed light on how the sequential nature of real world social dilemmas affects cooperation.","author":[{"dropping-particle":"","family":"Leibo","given":"Joel Z.","non-dropping-particle":"","parse-names":false,"suffix":""},{"dropping-particle":"","family":"Zambaldi","given":"Vinicius","non-dropping-particle":"","parse-names":false,"suffix":""},{"dropping-particle":"","family":"Lanctot","given":"Marc","non-dropping-particle":"","parse-names":false,"suffix":""},{"dropping-particle":"","family":"Marecki","given":"Janusz","non-dropping-particle":"","parse-names":false,"suffix":""},{"dropping-particle":"","family":"Graepel","given":"Thore","non-dropping-particle":"","parse-names":false,"suffix":""}],"container-title":"Proceedings of the International Joint Conference on Autonomous Agents and Multiagent Systems, AAMAS","id":"ITEM-1","issued":{"date-parts":[["2017"]]},"page":"464-473","title":"Multi-agent reinforcement learning in sequential social dilemmas","type":"article-journal","volume":"1"},"uris":["http://www.mendeley.com/documents/?uuid=382c897c-6457-43d0-93d0-d108ff97effd"]}],"mendeley":{"formattedCitation":"[25]","plainTextFormattedCitation":"[25]","previouslyFormattedCitation":"[25]"},"properties":{"noteIndex":0},"schema":"https://github.com/citation-style-language/schema/raw/master/csl-citation.json"}</w:instrText>
-      </w:r>
-      <w:r>
-        <w:fldChar w:fldCharType="separate"/>
-      </w:r>
-      <w:r>
-        <w:rPr>
-          <w:noProof/>
-        </w:rPr>
-        <w:t>[25]</w:t>
-      </w:r>
-      <w:r>
-        <w:fldChar w:fldCharType="end"/>
-      </w:r>
-      <w:r>
-        <w:fldChar w:fldCharType="begin" w:fldLock="1"/>
-      </w:r>
-      <w:r>
-        <w:instrText>ADDIN CSL_CITATION {"citationItems":[{"id":"ITEM-1","itemData":{"DOI":"10.1109/TSMCA.2007.904825","ISSN":"10834427","abstract":"The portfolio management for trading in the stock market poses a challenging stochastic control problem of significant commercial interests to finance industry. To date, many researchers have proposed various methods to build an intelligent portfolio management system that can recommend financial decisions for daily stock trading. Many promising results have been reported from the supervised learning community on the possibility of building a profitable trading system. More recently, several studies have shown that even the problem of integrating stock price prediction results with trading strategies can be successfully addressed by applying reinforcement learning algorithms. Motivated by this, we present a new stock trading framework that attempts to further enhance the performance of reinforcement learning-based systems. The proposed approach incorporates multiple Q-learning agents, allowing them to effectively divide and conquer the stock trading problem by defining necessary roles for cooperatively carrying out stock pricing and selection decisions. Furthermore, in an attempt to address the complexity issue when considering a large amount of data to obtain long-term dependence among the stock prices, we present a representation scheme that can succinctly summarize the history of price changes. Experimental results on a Korean stock market show that the proposed trading framework outperforms those trained by other alternative approaches both in terms of profit and risk management. © 2007 IEEE.","author":[{"dropping-particle":"","family":"Lee","given":"Jae Won","non-dropping-particle":"","parse-names":false,"suffix":""},{"dropping-particle":"","family":"Park","given":"Jonghun","non-dropping-particle":"","parse-names":false,"suffix":""},{"dropping-particle":"","family":"O","given":"Jangmin","non-dropping-particle":"","parse-names":false,"suffix":""},{"dropping-particle":"","family":"Lee","given":"Jongwoo","non-dropping-particle":"","parse-names":false,"suffix":""},{"dropping-particle":"","family":"Hong","given":"Euyseok","non-dropping-particle":"","parse-names":false,"suffix":""}],"container-title":"IEEE Transactions on Systems, Man, and Cybernetics Part A:Systems and Humans","id":"ITEM-1","issue":"6","issued":{"date-parts":[["2007"]]},"page":"864-877","title":"A multiagent approach to Q-learning for daily stock trading","type":"article-journal","volume":"37"},"uris":["http://www.mendeley.com/documents/?uuid=3985f13c-36f9-49ab-b4ea-80d0d8acc451"]}],"mendeley":{"formattedCitation":"[26]","plainTextFormattedCitation":"[26]","previouslyFormattedCitation":"[26]"},"properties":{"noteIndex":0},"schema":"https://github.com/citation-style-language/schema/raw/master/csl-citation.json"}</w:instrText>
-      </w:r>
-      <w:r>
-        <w:fldChar w:fldCharType="separate"/>
-      </w:r>
-      <w:r>
-        <w:rPr>
-          <w:noProof/>
-        </w:rPr>
-        <w:t>[26]</w:t>
-      </w:r>
-      <w:r>
-        <w:fldChar w:fldCharType="end"/>
-      </w:r>
-      <w:r>
-        <w:t xml:space="preserve"> Multi-agent algorithms can be divided into 3 categories</w:t>
-      </w:r>
-      <w:r>
-        <w:t>;</w:t>
-      </w:r>
-      <w:r>
-        <w:t xml:space="preserve"> cooperative, competitive, and the combination of this two depending on the task which agents solve. </w:t>
-      </w:r>
-      <w:r>
-        <w:t xml:space="preserve"> In the cooperative settings, agents collaborate </w:t>
-      </w:r>
-      <w:r>
-        <w:t>with each other</w:t>
-      </w:r>
-      <w:r>
-        <w:t xml:space="preserve"> while try to optimize the common long-term cumulative return. On the contrary, in competitive multiagent tasks, the cumulative reward of agents sums up to zero. Apart from interaction between agents in MARL,</w:t>
-      </w:r>
-      <w:r>
-        <w:t xml:space="preserve"> the basic framework of multi-agents</w:t>
-      </w:r>
-      <w:r>
-        <w:t xml:space="preserve"> </w:t>
-      </w:r>
-      <w:r>
-        <w:t>differs</w:t>
-      </w:r>
-      <w:r>
-        <w:t xml:space="preserve"> from single agent settings</w:t>
-      </w:r>
-      <w:r>
-        <w:t xml:space="preserve"> in terms of stationarity. A</w:t>
-      </w:r>
-      <w:r>
-        <w:t xml:space="preserve">gents improve their policies </w:t>
-      </w:r>
-      <w:r>
-        <w:t>concurrently</w:t>
-      </w:r>
-      <w:r>
-        <w:t xml:space="preserve"> which creates self </w:t>
-      </w:r>
-      <w:proofErr w:type="spellStart"/>
-      <w:r>
-        <w:t>autocurricula</w:t>
-      </w:r>
-      <w:proofErr w:type="spellEnd"/>
-      <w:r>
-        <w:t xml:space="preserve"> </w:t>
-      </w:r>
-      <w:r>
-        <w:fldChar w:fldCharType="begin" w:fldLock="1"/>
-      </w:r>
-      <w:r>
-        <w:instrText>ADDIN CSL_CITATION {"citationItems":[{"id":"ITEM-1","itemData":{"abstract":"Through multi-agent competition, the simple objective of hide-and-seek, and standard reinforcement learning algorithms at scale, we find that agents create a self-supervised autocurriculum inducing multiple distinct rounds of emergent strategy, many of which require sophisticated tool use and coordination. We find clear evidence of six emergent phases in agent strategy in our environment, each of which creates a new pressure for the opposing team to adapt; for instance, agents learn to build multi-object shelters using moveable boxes which in turn leads to agents discovering that they can overcome obstacles using ramps. We further provide evidence that multi-agent competition may scale better with increasing environment complexity and leads to behavior that centers around far more human-relevant skills than other self-supervised reinforcement learning methods such as intrinsic motivation. Finally, we propose transfer and fine-tuning as a way to quantitatively evaluate targeted capabilities, and we compare hide-and-seek agents to both intrinsic motivation and random initialization baselines in a suite of domain-specific intelligence tests.","author":[{"dropping-particle":"","family":"Baker","given":"Bowen","non-dropping-particle":"","parse-names":false,"suffix":""},{"dropping-particle":"","family":"Kanitscheider","given":"Ingmar","non-dropping-particle":"","parse-names":false,"suffix":""},{"dropping-particle":"","family":"Markov","given":"Todor","non-dropping-particle":"","parse-names":false,"suffix":""},{"dropping-particle":"","family":"Wu","given":"Yi","non-dropping-particle":"","parse-names":false,"suffix":""},{"dropping-particle":"","family":"Powell","given":"Glenn","non-dropping-particle":"","parse-names":false,"suffix":""},{"dropping-particle":"","family":"McGrew","given":"Bob","non-dropping-particle":"","parse-names":false,"suffix":""},{"dropping-particle":"","family":"Mordatch","given":"Igor","non-dropping-particle":"","parse-names":false,"suffix":""}],"id":"ITEM-1","issued":{"date-parts":[["2019"]]},"title":"Emergent Tool Use From Multi-Agent Autocurricula","type":"article-journal"},"uris":["http://www.mendeley.com/documents/?uuid=ab2ae121-518d-47cc-8998-542df804ece4"]}],"mendeley":{"formattedCitation":"[3]","plainTextFormattedCitation":"[3]","previouslyFormattedCitation":"[3]"},"properties":{"noteIndex":0},"schema":"https://github.com/citation-style-language/schema/raw/master/csl-citation.json"}</w:instrText>
-      </w:r>
-      <w:r>
-        <w:fldChar w:fldCharType="separate"/>
-      </w:r>
-      <w:r>
-        <w:rPr>
-          <w:noProof/>
-        </w:rPr>
-        <w:t>[3]</w:t>
-      </w:r>
-      <w:r>
-        <w:fldChar w:fldCharType="end"/>
-      </w:r>
-      <w:r>
-        <w:t xml:space="preserve"> and the environment faced by agents become non-stationary</w:t>
-      </w:r>
-      <w:r>
-        <w:t xml:space="preserve"> in MARL</w:t>
-      </w:r>
-      <w:r>
-        <w:t>.</w:t>
-      </w:r>
-      <w:r>
-        <w:fldChar w:fldCharType="begin" w:fldLock="1"/>
-      </w:r>
-      <w:r>
-        <w:instrText>ADDIN CSL_CITATION {"citationItems":[{"id":"ITEM-1","itemData":{"DOI":"10.1007/s10489-020-01758-5","ISSN":"0924-669X","abstract":"Reinforcement learning (RL) methods learn optimal decisions in the presence of a stationary environment. However, the stationary assumption on the environment is very restrictive. In many real world problems like traffic signal control, robotic applications, one often encounters situations with non-stationary environments and in these scenarios, RL methods yield sub-optimal decisions. In this paper, we thus consider the problem of developing RL methods that obtain optimal decisions in a non-stationary environment. The goal of this problem is to maximize the long-term discounted reward achieved when the underlying model of the environment changes over time. To achieve this, we first adapt a change point algorithm to detect change in the statistics of the environment and then develop an RL algorithm that maximizes the long-run reward accrued. We illustrate that our change point method detects change in the model of the environment effectively and thus facilitates the RL algorithm in maximizing the long-run reward. We further validate the effectiveness of the proposed solution on non-stationary random Markov decision processes, a sensor energy management problem and a traffic signal control problem.","author":[{"dropping-particle":"","family":"Padakandla","given":"Sindhu","non-dropping-particle":"","parse-names":false,"suffix":""},{"dropping-particle":"","family":"J","given":"Prabuchandran K.","non-dropping-particle":"","parse-names":false,"suffix":""},{"dropping-particle":"","family":"Bhatnagar","given":"Shalabh","non-dropping-particle":"","parse-names":false,"suffix":""}],"container-title":"Applied Intelligence","id":"ITEM-1","issued":{"date-parts":[["2019","5","10"]]},"title":"Reinforcement Learning in Non-Stationary Environments","type":"article-journal"},"uris":["http://www.mendeley.com/documents/?uuid=84a983e8-1fb6-45c0-8fbd-09ee85102969"]}],"mendeley":{"formattedCitation":"[27]","plainTextFormattedCitation":"[27]","previouslyFormattedCitation":"[27]"},"properties":{"noteIndex":0},"schema":"https://github.com/citation-style-language/schema/raw/master/csl-citation.json"}</w:instrText>
-      </w:r>
-      <w:r>
-        <w:fldChar w:fldCharType="separate"/>
-      </w:r>
-      <w:r>
-        <w:rPr>
-          <w:noProof/>
-        </w:rPr>
-        <w:t>[27]</w:t>
-      </w:r>
-      <w:r>
-        <w:fldChar w:fldCharType="end"/>
-      </w:r>
-      <w:r>
-        <w:t xml:space="preserve"> </w:t>
-      </w:r>
-      <w:r>
-        <w:t xml:space="preserve">Eliminating the stationary environment settings </w:t>
-      </w:r>
-      <w:r>
-        <w:t>is</w:t>
-      </w:r>
-      <w:r>
-        <w:t xml:space="preserve"> also a choice of design. </w:t>
-      </w:r>
-      <w:r>
-        <w:t>Although RL</w:t>
-      </w:r>
-      <w:r>
-        <w:t xml:space="preserve"> methods optimized themselves in stationary environments </w:t>
-      </w:r>
-      <w:r>
-        <w:t>better</w:t>
-      </w:r>
-      <w:r>
-        <w:t xml:space="preserve"> than non-stationary ones</w:t>
-      </w:r>
-      <w:r>
-        <w:t xml:space="preserve"> they are restrictive and </w:t>
-      </w:r>
-      <w:r>
-        <w:t>usually</w:t>
-      </w:r>
-      <w:r>
-        <w:t xml:space="preserve"> </w:t>
-      </w:r>
-      <w:r>
-        <w:t>overfit the task</w:t>
-      </w:r>
-      <w:r>
-        <w:t>. As researchers our goal was to get as close as possible to a real</w:t>
-      </w:r>
-      <w:r>
-        <w:t>-world</w:t>
-      </w:r>
-      <w:r>
-        <w:t xml:space="preserve"> scenario</w:t>
-      </w:r>
-      <w:r>
-        <w:t>s</w:t>
-      </w:r>
-      <w:r>
-        <w:t xml:space="preserve"> since almost every one of the real</w:t>
-      </w:r>
-      <w:r>
-        <w:t>-life applications</w:t>
-      </w:r>
-      <w:r>
-        <w:t xml:space="preserve"> are non-stationary.</w:t>
-      </w:r>
-      <w:r>
-        <w:fldChar w:fldCharType="begin" w:fldLock="1"/>
-      </w:r>
-      <w:r>
-        <w:instrText>ADDIN CSL_CITATION {"citationItems":[{"id":"ITEM-1","itemData":{"DOI":"10.1007/s10489-020-01758-5","ISSN":"0924-669X","abstract":"Reinforcement learning (RL) methods learn optimal decisions in the presence of a stationary environment. However, the stationary assumption on the environment is very restrictive. In many real world problems like traffic signal control, robotic applications, one often encounters situations with non-stationary environments and in these scenarios, RL methods yield sub-optimal decisions. In this paper, we thus consider the problem of developing RL methods that obtain optimal decisions in a non-stationary environment. The goal of this problem is to maximize the long-term discounted reward achieved when the underlying model of the environment changes over time. To achieve this, we first adapt a change point algorithm to detect change in the statistics of the environment and then develop an RL algorithm that maximizes the long-run reward accrued. We illustrate that our change point method detects change in the model of the environment effectively and thus facilitates the RL algorithm in maximizing the long-run reward. We further validate the effectiveness of the proposed solution on non-stationary random Markov decision processes, a sensor energy management problem and a traffic signal control problem.","author":[{"dropping-particle":"","family":"Padakandla","given":"Sindhu","non-dropping-particle":"","parse-names":false,"suffix":""},{"dropping-particle":"","family":"J","given":"Prabuchandran K.","non-dropping-particle":"","parse-names":false,"suffix":""},{"dropping-particle":"","family":"Bhatnagar","given":"Shalabh","non-dropping-particle":"","parse-names":false,"suffix":""}],"container-title":"Applied Intelligence","id":"ITEM-1","issued":{"date-parts":[["2019","5","10"]]},"title":"Reinforcement Learning in Non-Stationary Environments","type":"article-journal"},"uris":["http://www.mendeley.com/documents/?uuid=84a983e8-1fb6-45c0-8fbd-09ee85102969"]}],"mendeley":{"formattedCitation":"[27]","plainTextFormattedCitation":"[27]","previouslyFormattedCitation":"[27]"},"properties":{"noteIndex":0},"schema":"https://github.com/citation-style-language/schema/raw/master/csl-citation.json"}</w:instrText>
-      </w:r>
-      <w:r>
-        <w:fldChar w:fldCharType="separate"/>
-      </w:r>
-      <w:r>
-        <w:rPr>
-          <w:noProof/>
-        </w:rPr>
-        <w:t>[27]</w:t>
-      </w:r>
-      <w:r>
-        <w:fldChar w:fldCharType="end"/>
-      </w:r>
-      <w:r>
-        <w:t xml:space="preserve"> Furthermore in </w:t>
-      </w:r>
-      <w:r>
-        <w:fldChar w:fldCharType="begin" w:fldLock="1"/>
-      </w:r>
-      <w:r>
-        <w:instrText>ADDIN CSL_CITATION {"citationItems":[{"id":"ITEM-1","itemData":{"DOI":"10.1007/s10458-019-09421-1","ISBN":"1045801909","ISSN":"15737454","abstract":"Deep reinforcement learning (RL) has achieved outstanding results in recent years. This has led to a dramatic increase in the number of applications and methods. Recent works have explored learning beyond single-agent scenarios and have considered multiagent learning (MAL) scenarios. Initial results report successes in complex multiagent domains, although there are several challenges to be addressed. The primary goal of this article is to provide a clear overview of current multiagent deep reinforcement learning (MDRL) literature. Additionally, we complement the overview with a broader analysis: (i) we revisit previous key components, originally presented in MAL and RL, and highlight how they have been adapted to multiagent deep reinforcement learning settings. (ii) We provide general guidelines to new practitioners in the area: describing lessons learned from MDRL works, pointing to recent benchmarks, and outlining open avenues of research. (iii) We take a more critical tone raising practical challenges of MDRL (e.g., implementation and computational demands). We expect this article will help unify and motivate future research to take advantage of the abundant literature that exists (e.g., RL and MAL) in a joint effort to promote fruitful research in the multiagent community.","author":[{"dropping-particle":"","family":"Hernandez-Leal","given":"Pablo","non-dropping-particle":"","parse-names":false,"suffix":""},{"dropping-particle":"","family":"Kartal","given":"Bilal","non-dropping-particle":"","parse-names":false,"suffix":""},{"dropping-particle":"","family":"Taylor","given":"Matthew E.","non-dropping-particle":"","parse-names":false,"suffix":""}],"container-title":"Autonomous Agents and Multi-Agent Systems","id":"ITEM-1","issue":"6","issued":{"date-parts":[["2018","10","12"]]},"page":"750-797","publisher":"Springer US","title":"A Survey and Critique of Multiagent Deep Reinforcement Learning","type":"article-journal","volume":"33"},"uris":["http://www.mendeley.com/documents/?uuid=725508c1-4d69-4daa-bb3f-d9f2ffa091e7"]}],"mendeley":{"formattedCitation":"[28]","plainTextFormattedCitation":"[28]"},"properties":{"noteIndex":0},"schema":"https://github.com/citation-style-language/schema/raw/master/csl-citation.json"}</w:instrText>
-      </w:r>
-      <w:r>
-        <w:fldChar w:fldCharType="separate"/>
-      </w:r>
-      <w:r>
-        <w:rPr>
-          <w:noProof/>
-        </w:rPr>
-        <w:t>[28]</w:t>
-      </w:r>
-      <w:r>
-        <w:fldChar w:fldCharType="end"/>
-      </w:r>
-      <w:r>
-        <w:t xml:space="preserve">, authors discuss that MARL systems suffer from the curse of dimensionality also known as </w:t>
-      </w:r>
-      <w:r>
-        <w:t>combinatorial nature of MARL</w:t>
-      </w:r>
-      <w:r>
-        <w:t>.</w:t>
-      </w:r>
-      <w:bookmarkStart w:id="7" w:name="_GoBack"/>
-      <w:bookmarkEnd w:id="7"/>
     </w:p>
     <w:p>
       <w:pPr>
@@ -5872,13 +5432,451 @@
         <w:jc w:val="both"/>
       </w:pPr>
       <w:r>
-        <w:t xml:space="preserve">Cooperation between agents fits the definition of surviving in an epidemic outbreak therefore we focused on developing </w:t>
-      </w:r>
-      <w:r>
-        <w:t>a</w:t>
-      </w:r>
-      <w:r>
-        <w:t xml:space="preserve"> cooperative training.</w:t>
+        <w:t>In the context of Multi</w:t>
+      </w:r>
+      <w:r>
+        <w:t>-agent, there ha</w:t>
+      </w:r>
+      <w:r>
+        <w:t>ve</w:t>
+      </w:r>
+      <w:r>
+        <w:t xml:space="preserve"> been many researches in the literature. Many </w:t>
+      </w:r>
+      <w:r>
+        <w:t xml:space="preserve">reinforcement learning tasks involve the participation of more than one single agent which </w:t>
+      </w:r>
+      <w:r>
+        <w:t>fall into the area of multi-agent reinforcement learning</w:t>
+      </w:r>
+      <w:r>
+        <w:t xml:space="preserve"> </w:t>
+      </w:r>
+      <w:r>
+        <w:t>(MARL),</w:t>
+      </w:r>
+      <w:r>
+        <w:t>.</w:t>
+      </w:r>
+      <w:r>
+        <w:fldChar w:fldCharType="begin" w:fldLock="1"/>
+      </w:r>
+      <w:r>
+        <w:instrText>ADDIN CSL_CITATION {"citationItems":[{"id":"ITEM-1","itemData":{"abstract":"Recent years have witnessed significant advances in reinforcement learning (RL), which has registered great success in solving various sequential decision-making problems in machine learning. Most of the successful RL applications, e.g., the games of Go and Poker, robotics, and autonomous driving, involve the participation of more than one single agent, which naturally fall into the realm of multi-agent RL (MARL), a domain with a relatively long history, and has recently re-emerged due to advances in single-agent RL techniques. Though empirically successful, theoretical foundations for MARL are relatively lacking in the literature. In this chapter, we provide a selective overview of MARL, with focus on algorithms backed by theoretical analysis. More specifically, we review the theoretical results of MARL algorithms mainly within two representative frameworks, Markov/stochastic games and extensive-form games, in accordance with the types of tasks they address, i.e., fully cooperative, fully competitive, and a mix of the two. We also introduce several significant but challenging applications of these algorithms. Orthogonal to the existing reviews on MARL, we highlight several new angles and taxonomies of MARL theory, including learning in extensive-form games, decentralized MARL with networked agents, MARL in the mean-field regime, (non-)convergence of policy-based methods for learning in games, etc. Some of the new angles extrapolate from our own research endeavors and interests. Our overall goal with this chapter is, beyond providing an assessment of the current state of the field on the mark, to identify fruitful future research directions on theoretical studies of MARL. We expect this chapter to serve as continuing stimulus for researchers interested in working on this exciting while challenging topic.","author":[{"dropping-particle":"","family":"Zhang","given":"Kaiqing","non-dropping-particle":"","parse-names":false,"suffix":""},{"dropping-particle":"","family":"Yang","given":"Zhuoran","non-dropping-particle":"","parse-names":false,"suffix":""},{"dropping-particle":"","family":"Başar","given":"Tamer","non-dropping-particle":"","parse-names":false,"suffix":""}],"id":"ITEM-1","issued":{"date-parts":[["2019","11","24"]]},"page":"1-72","title":"Multi-Agent Reinforcement Learning: A Selective Overview of Theories and Algorithms","type":"article-journal"},"uris":["http://www.mendeley.com/documents/?uuid=f1ee2fc3-6aa9-427a-bb37-34812889c23a"]}],"mendeley":{"formattedCitation":"[22]","plainTextFormattedCitation":"[22]","previouslyFormattedCitation":"[22]"},"properties":{"noteIndex":0},"schema":"https://github.com/citation-style-language/schema/raw/master/csl-citation.json"}</w:instrText>
+      </w:r>
+      <w:r>
+        <w:fldChar w:fldCharType="separate"/>
+      </w:r>
+      <w:r>
+        <w:rPr>
+          <w:noProof/>
+        </w:rPr>
+        <w:t>[22]</w:t>
+      </w:r>
+      <w:r>
+        <w:fldChar w:fldCharType="end"/>
+      </w:r>
+      <w:r>
+        <w:t xml:space="preserve">. </w:t>
+      </w:r>
+      <w:r>
+        <w:t xml:space="preserve">Recent years have witnessed </w:t>
+      </w:r>
+      <w:r>
+        <w:t xml:space="preserve">astonishing </w:t>
+      </w:r>
+      <w:r>
+        <w:t xml:space="preserve">advances </w:t>
+      </w:r>
+      <w:r>
+        <w:t>in</w:t>
+      </w:r>
+      <w:r>
+        <w:t xml:space="preserve"> </w:t>
+      </w:r>
+      <w:r>
+        <w:t>MARL</w:t>
+      </w:r>
+      <w:r>
+        <w:t xml:space="preserve"> </w:t>
+      </w:r>
+      <w:r>
+        <w:t>such as OpenAI’s Hide and Seek game and Dota 2 AI OpenAI Five</w:t>
+      </w:r>
+      <w:r>
+        <w:fldChar w:fldCharType="begin" w:fldLock="1"/>
+      </w:r>
+      <w:r>
+        <w:instrText>ADDIN CSL_CITATION {"citationItems":[{"id":"ITEM-1","itemData":{"abstract":"Through multi-agent competition, the simple objective of hide-and-seek, and standard reinforcement learning algorithms at scale, we find that agents create a self-supervised autocurriculum inducing multiple distinct rounds of emergent strategy, many of which require sophisticated tool use and coordination. We find clear evidence of six emergent phases in agent strategy in our environment, each of which creates a new pressure for the opposing team to adapt; for instance, agents learn to build multi-object shelters using moveable boxes which in turn leads to agents discovering that they can overcome obstacles using ramps. We further provide evidence that multi-agent competition may scale better with increasing environment complexity and leads to behavior that centers around far more human-relevant skills than other self-supervised reinforcement learning methods such as intrinsic motivation. Finally, we propose transfer and fine-tuning as a way to quantitatively evaluate targeted capabilities, and we compare hide-and-seek agents to both intrinsic motivation and random initialization baselines in a suite of domain-specific intelligence tests.","author":[{"dropping-particle":"","family":"Baker","given":"Bowen","non-dropping-particle":"","parse-names":false,"suffix":""},{"dropping-particle":"","family":"Kanitscheider","given":"Ingmar","non-dropping-particle":"","parse-names":false,"suffix":""},{"dropping-particle":"","family":"Markov","given":"Todor","non-dropping-particle":"","parse-names":false,"suffix":""},{"dropping-particle":"","family":"Wu","given":"Yi","non-dropping-particle":"","parse-names":false,"suffix":""},{"dropping-particle":"","family":"Powell","given":"Glenn","non-dropping-particle":"","parse-names":false,"suffix":""},{"dropping-particle":"","family":"McGrew","given":"Bob","non-dropping-particle":"","parse-names":false,"suffix":""},{"dropping-particle":"","family":"Mordatch","given":"Igor","non-dropping-particle":"","parse-names":false,"suffix":""}],"id":"ITEM-1","issued":{"date-parts":[["2019"]]},"title":"Emergent Tool Use From Multi-Agent Autocurricula","type":"article-journal"},"uris":["http://www.mendeley.com/documents/?uuid=ab2ae121-518d-47cc-8998-542df804ece4"]}],"mendeley":{"formattedCitation":"[3]","plainTextFormattedCitation":"[3]","previouslyFormattedCitation":"[3]"},"properties":{"noteIndex":0},"schema":"https://github.com/citation-style-language/schema/raw/master/csl-citation.json"}</w:instrText>
+      </w:r>
+      <w:r>
+        <w:fldChar w:fldCharType="separate"/>
+      </w:r>
+      <w:r>
+        <w:rPr>
+          <w:noProof/>
+        </w:rPr>
+        <w:t>[3]</w:t>
+      </w:r>
+      <w:r>
+        <w:fldChar w:fldCharType="end"/>
+      </w:r>
+      <w:r>
+        <w:fldChar w:fldCharType="begin" w:fldLock="1"/>
+      </w:r>
+      <w:r>
+        <w:instrText>ADDIN CSL_CITATION {"citationItems":[{"id":"ITEM-1","itemData":{"abstract":"On April 13th, 2019, OpenAI Five became the first AI system to defeat the world champions at an esports game. The game of Dota 2 presents novel challenges for AI systems such as long time horizons, imperfect information, and complex, continuous state-action spaces, all challenges which will become increasingly central to more capable AI systems. OpenAI Five leveraged existing reinforcement learning techniques, scaled to learn from batches of approximately 2 million frames every 2 seconds. We developed a distributed training system and tools for continual training which allowed us to train OpenAI Five for 10 months. By defeating the Dota 2 world champion (Team OG), OpenAI Five demonstrates that self-play reinforcement learning can achieve superhuman performance on a difficult task.","author":[{"dropping-particle":"","family":"OpenAI","given":"","non-dropping-particle":"","parse-names":false,"suffix":""},{"dropping-particle":"","family":":","given":"","non-dropping-particle":"","parse-names":false,"suffix":""},{"dropping-particle":"","family":"Berner","given":"Christopher","non-dropping-particle":"","parse-names":false,"suffix":""},{"dropping-particle":"","family":"Brockman","given":"Greg","non-dropping-particle":"","parse-names":false,"suffix":""},{"dropping-particle":"","family":"Chan","given":"Brooke","non-dropping-particle":"","parse-names":false,"suffix":""},{"dropping-particle":"","family":"Cheung","given":"Vicki","non-dropping-particle":"","parse-names":false,"suffix":""},{"dropping-particle":"","family":"Dębiak","given":"Przemysław","non-dropping-particle":"","parse-names":false,"suffix":""},{"dropping-particle":"","family":"Dennison","given":"Christy","non-dropping-particle":"","parse-names":false,"suffix":""},{"dropping-particle":"","family":"Farhi","given":"David","non-dropping-particle":"","parse-names":false,"suffix":""},{"dropping-particle":"","family":"Fischer","given":"Quirin","non-dropping-particle":"","parse-names":false,"suffix":""},{"dropping-particle":"","family":"Hashme","given":"Shariq","non-dropping-particle":"","parse-names":false,"suffix":""},{"dropping-particle":"","family":"Hesse","given":"Chris","non-dropping-particle":"","parse-names":false,"suffix":""},{"dropping-particle":"","family":"Józefowicz","given":"Rafal","non-dropping-particle":"","parse-names":false,"suffix":""},{"dropping-particle":"","family":"Gray","given":"Scott","non-dropping-particle":"","parse-names":false,"suffix":""},{"dropping-particle":"","family":"Olsson","given":"Catherine","non-dropping-particle":"","parse-names":false,"suffix":""},{"dropping-particle":"","family":"Pachocki","given":"Jakub","non-dropping-particle":"","parse-names":false,"suffix":""},{"dropping-particle":"","family":"Petrov","given":"Michael","non-dropping-particle":"","parse-names":false,"suffix":""},{"dropping-particle":"","family":"Pinto","given":"Henrique Pondé de Oliveira","non-dropping-particle":"","parse-names":false,"suffix":""},{"dropping-particle":"","family":"Raiman","given":"Jonathan","non-dropping-particle":"","parse-names":false,"suffix":""},{"dropping-particle":"","family":"Salimans","given":"Tim","non-dropping-particle":"","parse-names":false,"suffix":""},{"dropping-particle":"","family":"Schlatter","given":"Jeremy","non-dropping-particle":"","parse-names":false,"suffix":""},{"dropping-particle":"","family":"Schneider","given":"Jonas","non-dropping-particle":"","parse-names":false,"suffix":""},{"dropping-particle":"","family":"Sidor","given":"Szymon","non-dropping-particle":"","parse-names":false,"suffix":""},{"dropping-particle":"","family":"Sutskever","given":"Ilya","non-dropping-particle":"","parse-names":false,"suffix":""},{"dropping-particle":"","family":"Tang","given":"Jie","non-dropping-particle":"","parse-names":false,"suffix":""},{"dropping-particle":"","family":"Wolski","given":"Filip","non-dropping-particle":"","parse-names":false,"suffix":""},{"dropping-particle":"","family":"Zhang","given":"Susan","non-dropping-particle":"","parse-names":false,"suffix":""}],"id":"ITEM-1","issued":{"date-parts":[["2019","12","13"]]},"title":"Dota 2 with Large Scale Deep Reinforcement Learning","type":"article-journal"},"uris":["http://www.mendeley.com/documents/?uuid=1d45a9af-2899-49cf-af34-fe3490052feb"]}],"mendeley":{"formattedCitation":"[23]","plainTextFormattedCitation":"[23]","previouslyFormattedCitation":"[23]"},"properties":{"noteIndex":0},"schema":"https://github.com/citation-style-language/schema/raw/master/csl-citation.json"}</w:instrText>
+      </w:r>
+      <w:r>
+        <w:fldChar w:fldCharType="separate"/>
+      </w:r>
+      <w:r>
+        <w:rPr>
+          <w:noProof/>
+        </w:rPr>
+        <w:t>[23]</w:t>
+      </w:r>
+      <w:r>
+        <w:fldChar w:fldCharType="end"/>
+      </w:r>
+      <w:r>
+        <w:t xml:space="preserve"> These developments became possible due to the development of deep neural networks (DNNs). In multi-agent RL tasks, agents operate in a common environment each of which aims to optimize </w:t>
+      </w:r>
+      <w:r>
+        <w:t>its own cumulative reward</w:t>
+      </w:r>
+      <w:r>
+        <w:t xml:space="preserve"> by interacting with the environment and other agents</w:t>
+      </w:r>
+      <w:r>
+        <w:t>.</w:t>
+      </w:r>
+      <w:r>
+        <w:fldChar w:fldCharType="begin" w:fldLock="1"/>
+      </w:r>
+      <w:r>
+        <w:instrText>ADDIN CSL_CITATION {"citationItems":[{"id":"ITEM-1","itemData":{"DOI":"10.1109/TSMCC.2007.913919","ISSN":"1094-6977","abstract":"Multiagent systems are rapidly finding applications in a variety of domains, including robotics, distributed control, telecommunications, and economics. The complexity of many tasks arising in these domains makes them difficult to solve with preprogrammed agent behaviors. The agents must, instead, discover a solution on their own, using learning. A significant part of the research on multiagent learning concerns reinforcement learning techniques. This paper provides a comprehensive survey of multiagent reinforcement learning (MARL). A central issue in the field is the formal statement of the multiagent learning goal. Different viewpoints on this issue have led to the proposal of many different goals, among which two focal points can be distinguished: stability of the agents' learning dynamics, and adaptation to the changing behavior of the other agents. The MARL algorithms described in the literature aim---either explicitly or implicitly---at one of these two goals or at a combination of both, in a fully cooperative, fully competitive, or more general setting. A representative selection of these algorithms is discussed in detail in this paper, together with the specific issues that arise in each category. Additionally, the benefits and challenges of MARL are described along with some of the problem domains where the MARL techniques have been applied. Finally, an outlook for the field is provided. © 2008 IEEE.","author":[{"dropping-particle":"","family":"Busoniu","given":"Lucian","non-dropping-particle":"","parse-names":false,"suffix":""},{"dropping-particle":"","family":"Babuska","given":"Robert","non-dropping-particle":"","parse-names":false,"suffix":""},{"dropping-particle":"","family":"Schutter","given":"Bart","non-dropping-particle":"De","parse-names":false,"suffix":""}],"container-title":"IEEE Transactions on Systems, Man, and Cybernetics, Part C (Applications and Reviews)","id":"ITEM-1","issue":"2","issued":{"date-parts":[["2008","3"]]},"page":"156-172","title":"A Comprehensive Survey of Multiagent Reinforcement Learning","type":"article-journal","volume":"38"},"uris":["http://www.mendeley.com/documents/?uuid=9f410ace-46af-4ca6-97a6-4dc84f310ecd"]}],"mendeley":{"formattedCitation":"[24]","plainTextFormattedCitation":"[24]","previouslyFormattedCitation":"[24]"},"properties":{"noteIndex":0},"schema":"https://github.com/citation-style-language/schema/raw/master/csl-citation.json"}</w:instrText>
+      </w:r>
+      <w:r>
+        <w:fldChar w:fldCharType="separate"/>
+      </w:r>
+      <w:r>
+        <w:rPr>
+          <w:noProof/>
+        </w:rPr>
+        <w:t>[24]</w:t>
+      </w:r>
+      <w:r>
+        <w:fldChar w:fldCharType="end"/>
+      </w:r>
+      <w:r>
+        <w:t xml:space="preserve"> Due to the interaction between agents, the tasks complexity </w:t>
+      </w:r>
+      <w:r>
+        <w:t xml:space="preserve">and according to that needed computation power </w:t>
+      </w:r>
+      <w:r>
+        <w:t>can be increased exponentially</w:t>
+      </w:r>
+      <w:r>
+        <w:t>.</w:t>
+      </w:r>
+      <w:r>
+        <w:t xml:space="preserve"> On the other hand, under the favor of the complexity it provides, multi-agents systems </w:t>
+      </w:r>
+      <w:r>
+        <w:t>reserve</w:t>
+      </w:r>
+      <w:r>
+        <w:t xml:space="preserve"> a place in many areas from social science to </w:t>
+      </w:r>
+      <w:r>
+        <w:t>finance</w:t>
+      </w:r>
+      <w:r>
+        <w:t>.</w:t>
+      </w:r>
+      <w:r>
+        <w:fldChar w:fldCharType="begin" w:fldLock="1"/>
+      </w:r>
+      <w:r>
+        <w:instrText>ADDIN CSL_CITATION {"citationItems":[{"id":"ITEM-1","itemData":{"ISBN":"9781510855076","ISSN":"15582914","abstract":"Matrix games like Prisoner's Dilemma have guided research on social dilemmas for decades. However, they necessarily treat the choice to cooperate or defect as an atomic action. In real-world social dilemmas these choices are temporally extended. Cooperativeness is a property that applies to policies, not elementary actions. We introduce sequential social dilemmas that share the mixed incentive structure of matrix game social dilemmas but also require agents to learn policies that implement their strategic intentions. We analyze the dynamics of policies learned by multiple self-interested independent learning agents, each using its own deep Q-network, on two Markov games we introduce here: 1. a fruit Gathering game and 2. a Wolfpack hunting game. We char-Acterize how learned behavior in each domain changes as a function of environmental factors including resource abundance. Our experiments show how conflict can emerge from competition over shared resources and shed light on how the sequential nature of real world social dilemmas affects cooperation.","author":[{"dropping-particle":"","family":"Leibo","given":"Joel Z.","non-dropping-particle":"","parse-names":false,"suffix":""},{"dropping-particle":"","family":"Zambaldi","given":"Vinicius","non-dropping-particle":"","parse-names":false,"suffix":""},{"dropping-particle":"","family":"Lanctot","given":"Marc","non-dropping-particle":"","parse-names":false,"suffix":""},{"dropping-particle":"","family":"Marecki","given":"Janusz","non-dropping-particle":"","parse-names":false,"suffix":""},{"dropping-particle":"","family":"Graepel","given":"Thore","non-dropping-particle":"","parse-names":false,"suffix":""}],"container-title":"Proceedings of the International Joint Conference on Autonomous Agents and Multiagent Systems, AAMAS","id":"ITEM-1","issued":{"date-parts":[["2017"]]},"page":"464-473","title":"Multi-agent reinforcement learning in sequential social dilemmas","type":"article-journal","volume":"1"},"uris":["http://www.mendeley.com/documents/?uuid=382c897c-6457-43d0-93d0-d108ff97effd"]}],"mendeley":{"formattedCitation":"[25]","plainTextFormattedCitation":"[25]","previouslyFormattedCitation":"[25]"},"properties":{"noteIndex":0},"schema":"https://github.com/citation-style-language/schema/raw/master/csl-citation.json"}</w:instrText>
+      </w:r>
+      <w:r>
+        <w:fldChar w:fldCharType="separate"/>
+      </w:r>
+      <w:r>
+        <w:rPr>
+          <w:noProof/>
+        </w:rPr>
+        <w:t>[25]</w:t>
+      </w:r>
+      <w:r>
+        <w:fldChar w:fldCharType="end"/>
+      </w:r>
+      <w:r>
+        <w:fldChar w:fldCharType="begin" w:fldLock="1"/>
+      </w:r>
+      <w:r>
+        <w:instrText>ADDIN CSL_CITATION {"citationItems":[{"id":"ITEM-1","itemData":{"DOI":"10.1109/TSMCA.2007.904825","ISSN":"10834427","abstract":"The portfolio management for trading in the stock market poses a challenging stochastic control problem of significant commercial interests to finance industry. To date, many researchers have proposed various methods to build an intelligent portfolio management system that can recommend financial decisions for daily stock trading. Many promising results have been reported from the supervised learning community on the possibility of building a profitable trading system. More recently, several studies have shown that even the problem of integrating stock price prediction results with trading strategies can be successfully addressed by applying reinforcement learning algorithms. Motivated by this, we present a new stock trading framework that attempts to further enhance the performance of reinforcement learning-based systems. The proposed approach incorporates multiple Q-learning agents, allowing them to effectively divide and conquer the stock trading problem by defining necessary roles for cooperatively carrying out stock pricing and selection decisions. Furthermore, in an attempt to address the complexity issue when considering a large amount of data to obtain long-term dependence among the stock prices, we present a representation scheme that can succinctly summarize the history of price changes. Experimental results on a Korean stock market show that the proposed trading framework outperforms those trained by other alternative approaches both in terms of profit and risk management. © 2007 IEEE.","author":[{"dropping-particle":"","family":"Lee","given":"Jae Won","non-dropping-particle":"","parse-names":false,"suffix":""},{"dropping-particle":"","family":"Park","given":"Jonghun","non-dropping-particle":"","parse-names":false,"suffix":""},{"dropping-particle":"","family":"O","given":"Jangmin","non-dropping-particle":"","parse-names":false,"suffix":""},{"dropping-particle":"","family":"Lee","given":"Jongwoo","non-dropping-particle":"","parse-names":false,"suffix":""},{"dropping-particle":"","family":"Hong","given":"Euyseok","non-dropping-particle":"","parse-names":false,"suffix":""}],"container-title":"IEEE Transactions on Systems, Man, and Cybernetics Part A:Systems and Humans","id":"ITEM-1","issue":"6","issued":{"date-parts":[["2007"]]},"page":"864-877","title":"A multiagent approach to Q-learning for daily stock trading","type":"article-journal","volume":"37"},"uris":["http://www.mendeley.com/documents/?uuid=3985f13c-36f9-49ab-b4ea-80d0d8acc451"]}],"mendeley":{"formattedCitation":"[26]","plainTextFormattedCitation":"[26]","previouslyFormattedCitation":"[26]"},"properties":{"noteIndex":0},"schema":"https://github.com/citation-style-language/schema/raw/master/csl-citation.json"}</w:instrText>
+      </w:r>
+      <w:r>
+        <w:fldChar w:fldCharType="separate"/>
+      </w:r>
+      <w:r>
+        <w:rPr>
+          <w:noProof/>
+        </w:rPr>
+        <w:t>[26]</w:t>
+      </w:r>
+      <w:r>
+        <w:fldChar w:fldCharType="end"/>
+      </w:r>
+      <w:r>
+        <w:t xml:space="preserve"> Multi-agent algorithms can be divided into 3 categories</w:t>
+      </w:r>
+      <w:r>
+        <w:t>;</w:t>
+      </w:r>
+      <w:r>
+        <w:t xml:space="preserve"> cooperative, competitive, and the combination of this two depending on the task which agents solve. </w:t>
+      </w:r>
+      <w:r>
+        <w:t xml:space="preserve"> In the cooperative settings, agents collaborate </w:t>
+      </w:r>
+      <w:r>
+        <w:t>with each other</w:t>
+      </w:r>
+      <w:r>
+        <w:t xml:space="preserve"> while try to optimize the common long-term cumulative return. On the contrary, in competitive multiagent tasks, the cumulative reward of agents sums up to </w:t>
+      </w:r>
+      <w:r>
+        <w:t>zero. The</w:t>
+      </w:r>
+      <w:r>
+        <w:t xml:space="preserve"> combination of these two</w:t>
+      </w:r>
+      <w:r>
+        <w:t xml:space="preserve"> also</w:t>
+      </w:r>
+      <w:r>
+        <w:t xml:space="preserve"> called as </w:t>
+      </w:r>
+      <w:r>
+        <w:t>“Ecosystem” which is m</w:t>
+      </w:r>
+      <w:r>
+        <w:t>ultiple interacting agents with independent reward signals</w:t>
+      </w:r>
+      <w:r>
+        <w:t>. This kind of environments can be thought of as an environment with full of animals where some of them will collaborate and some of them will compete.</w:t>
+      </w:r>
+      <w:r>
+        <w:t xml:space="preserve"> Apart from interaction between agents in MARL,</w:t>
+      </w:r>
+      <w:r>
+        <w:t xml:space="preserve"> the basic framework of multi-agents</w:t>
+      </w:r>
+      <w:r>
+        <w:t xml:space="preserve"> </w:t>
+      </w:r>
+      <w:r>
+        <w:t>differs</w:t>
+      </w:r>
+      <w:r>
+        <w:t xml:space="preserve"> from single agent settings</w:t>
+      </w:r>
+      <w:r>
+        <w:t xml:space="preserve"> in terms of stationarity. A</w:t>
+      </w:r>
+      <w:r>
+        <w:t xml:space="preserve">gents improve their policies </w:t>
+      </w:r>
+      <w:r>
+        <w:t>concurrently</w:t>
+      </w:r>
+      <w:r>
+        <w:t xml:space="preserve"> which creates self autocurricula</w:t>
+      </w:r>
+      <w:r>
+        <w:t xml:space="preserve"> </w:t>
+      </w:r>
+      <w:r>
+        <w:fldChar w:fldCharType="begin" w:fldLock="1"/>
+      </w:r>
+      <w:r>
+        <w:instrText>ADDIN CSL_CITATION {"citationItems":[{"id":"ITEM-1","itemData":{"abstract":"Through multi-agent competition, the simple objective of hide-and-seek, and standard reinforcement learning algorithms at scale, we find that agents create a self-supervised autocurriculum inducing multiple distinct rounds of emergent strategy, many of which require sophisticated tool use and coordination. We find clear evidence of six emergent phases in agent strategy in our environment, each of which creates a new pressure for the opposing team to adapt; for instance, agents learn to build multi-object shelters using moveable boxes which in turn leads to agents discovering that they can overcome obstacles using ramps. We further provide evidence that multi-agent competition may scale better with increasing environment complexity and leads to behavior that centers around far more human-relevant skills than other self-supervised reinforcement learning methods such as intrinsic motivation. Finally, we propose transfer and fine-tuning as a way to quantitatively evaluate targeted capabilities, and we compare hide-and-seek agents to both intrinsic motivation and random initialization baselines in a suite of domain-specific intelligence tests.","author":[{"dropping-particle":"","family":"Baker","given":"Bowen","non-dropping-particle":"","parse-names":false,"suffix":""},{"dropping-particle":"","family":"Kanitscheider","given":"Ingmar","non-dropping-particle":"","parse-names":false,"suffix":""},{"dropping-particle":"","family":"Markov","given":"Todor","non-dropping-particle":"","parse-names":false,"suffix":""},{"dropping-particle":"","family":"Wu","given":"Yi","non-dropping-particle":"","parse-names":false,"suffix":""},{"dropping-particle":"","family":"Powell","given":"Glenn","non-dropping-particle":"","parse-names":false,"suffix":""},{"dropping-particle":"","family":"McGrew","given":"Bob","non-dropping-particle":"","parse-names":false,"suffix":""},{"dropping-particle":"","family":"Mordatch","given":"Igor","non-dropping-particle":"","parse-names":false,"suffix":""}],"id":"ITEM-1","issued":{"date-parts":[["2019"]]},"title":"Emergent Tool Use From Multi-Agent Autocurricula","type":"article-journal"},"uris":["http://www.mendeley.com/documents/?uuid=ab2ae121-518d-47cc-8998-542df804ece4"]}],"mendeley":{"formattedCitation":"[3]","plainTextFormattedCitation":"[3]","previouslyFormattedCitation":"[3]"},"properties":{"noteIndex":0},"schema":"https://github.com/citation-style-language/schema/raw/master/csl-citation.json"}</w:instrText>
+      </w:r>
+      <w:r>
+        <w:fldChar w:fldCharType="separate"/>
+      </w:r>
+      <w:r>
+        <w:rPr>
+          <w:noProof/>
+        </w:rPr>
+        <w:t>[3]</w:t>
+      </w:r>
+      <w:r>
+        <w:fldChar w:fldCharType="end"/>
+      </w:r>
+      <w:r>
+        <w:t xml:space="preserve"> and the environment faced by agents become non-stationary</w:t>
+      </w:r>
+      <w:r>
+        <w:t xml:space="preserve"> in MARL</w:t>
+      </w:r>
+      <w:r>
+        <w:t>.</w:t>
+      </w:r>
+      <w:r>
+        <w:fldChar w:fldCharType="begin" w:fldLock="1"/>
+      </w:r>
+      <w:r>
+        <w:instrText>ADDIN CSL_CITATION {"citationItems":[{"id":"ITEM-1","itemData":{"DOI":"10.1007/s10489-020-01758-5","ISSN":"0924-669X","abstract":"Reinforcement learning (RL) methods learn optimal decisions in the presence of a stationary environment. However, the stationary assumption on the environment is very restrictive. In many real world problems like traffic signal control, robotic applications, one often encounters situations with non-stationary environments and in these scenarios, RL methods yield sub-optimal decisions. In this paper, we thus consider the problem of developing RL methods that obtain optimal decisions in a non-stationary environment. The goal of this problem is to maximize the long-term discounted reward achieved when the underlying model of the environment changes over time. To achieve this, we first adapt a change point algorithm to detect change in the statistics of the environment and then develop an RL algorithm that maximizes the long-run reward accrued. We illustrate that our change point method detects change in the model of the environment effectively and thus facilitates the RL algorithm in maximizing the long-run reward. We further validate the effectiveness of the proposed solution on non-stationary random Markov decision processes, a sensor energy management problem and a traffic signal control problem.","author":[{"dropping-particle":"","family":"Padakandla","given":"Sindhu","non-dropping-particle":"","parse-names":false,"suffix":""},{"dropping-particle":"","family":"J","given":"Prabuchandran K.","non-dropping-particle":"","parse-names":false,"suffix":""},{"dropping-particle":"","family":"Bhatnagar","given":"Shalabh","non-dropping-particle":"","parse-names":false,"suffix":""}],"container-title":"Applied Intelligence","id":"ITEM-1","issued":{"date-parts":[["2019","5","10"]]},"title":"Reinforcement Learning in Non-Stationary Environments","type":"article-journal"},"uris":["http://www.mendeley.com/documents/?uuid=84a983e8-1fb6-45c0-8fbd-09ee85102969"]}],"mendeley":{"formattedCitation":"[27]","plainTextFormattedCitation":"[27]","previouslyFormattedCitation":"[27]"},"properties":{"noteIndex":0},"schema":"https://github.com/citation-style-language/schema/raw/master/csl-citation.json"}</w:instrText>
+      </w:r>
+      <w:r>
+        <w:fldChar w:fldCharType="separate"/>
+      </w:r>
+      <w:r>
+        <w:rPr>
+          <w:noProof/>
+        </w:rPr>
+        <w:t>[27]</w:t>
+      </w:r>
+      <w:r>
+        <w:fldChar w:fldCharType="end"/>
+      </w:r>
+      <w:r>
+        <w:t xml:space="preserve"> </w:t>
+      </w:r>
+      <w:r>
+        <w:t xml:space="preserve">Eliminating the stationary environment settings </w:t>
+      </w:r>
+      <w:r>
+        <w:t>is</w:t>
+      </w:r>
+      <w:r>
+        <w:t xml:space="preserve"> also a choice of design. </w:t>
+      </w:r>
+      <w:r>
+        <w:t>Although RL</w:t>
+      </w:r>
+      <w:r>
+        <w:t xml:space="preserve"> methods optimized themselves in stationary environments </w:t>
+      </w:r>
+      <w:r>
+        <w:t>better</w:t>
+      </w:r>
+      <w:r>
+        <w:t xml:space="preserve"> than non-stationary ones</w:t>
+      </w:r>
+      <w:r>
+        <w:t xml:space="preserve"> they are restrictive and </w:t>
+      </w:r>
+      <w:r>
+        <w:t>usually</w:t>
+      </w:r>
+      <w:r>
+        <w:t xml:space="preserve"> </w:t>
+      </w:r>
+      <w:r>
+        <w:t>overfit the task</w:t>
+      </w:r>
+      <w:r>
+        <w:t>. As researchers our goal was to get as close as possible to a real</w:t>
+      </w:r>
+      <w:r>
+        <w:t>-world</w:t>
+      </w:r>
+      <w:r>
+        <w:t xml:space="preserve"> scenario</w:t>
+      </w:r>
+      <w:r>
+        <w:t>s</w:t>
+      </w:r>
+      <w:r>
+        <w:t xml:space="preserve"> since almost every one of the real</w:t>
+      </w:r>
+      <w:r>
+        <w:t>-life applications</w:t>
+      </w:r>
+      <w:r>
+        <w:t xml:space="preserve"> are non-stationary.</w:t>
+      </w:r>
+      <w:r>
+        <w:fldChar w:fldCharType="begin" w:fldLock="1"/>
+      </w:r>
+      <w:r>
+        <w:instrText>ADDIN CSL_CITATION {"citationItems":[{"id":"ITEM-1","itemData":{"DOI":"10.1007/s10489-020-01758-5","ISSN":"0924-669X","abstract":"Reinforcement learning (RL) methods learn optimal decisions in the presence of a stationary environment. However, the stationary assumption on the environment is very restrictive. In many real world problems like traffic signal control, robotic applications, one often encounters situations with non-stationary environments and in these scenarios, RL methods yield sub-optimal decisions. In this paper, we thus consider the problem of developing RL methods that obtain optimal decisions in a non-stationary environment. The goal of this problem is to maximize the long-term discounted reward achieved when the underlying model of the environment changes over time. To achieve this, we first adapt a change point algorithm to detect change in the statistics of the environment and then develop an RL algorithm that maximizes the long-run reward accrued. We illustrate that our change point method detects change in the model of the environment effectively and thus facilitates the RL algorithm in maximizing the long-run reward. We further validate the effectiveness of the proposed solution on non-stationary random Markov decision processes, a sensor energy management problem and a traffic signal control problem.","author":[{"dropping-particle":"","family":"Padakandla","given":"Sindhu","non-dropping-particle":"","parse-names":false,"suffix":""},{"dropping-particle":"","family":"J","given":"Prabuchandran K.","non-dropping-particle":"","parse-names":false,"suffix":""},{"dropping-particle":"","family":"Bhatnagar","given":"Shalabh","non-dropping-particle":"","parse-names":false,"suffix":""}],"container-title":"Applied Intelligence","id":"ITEM-1","issued":{"date-parts":[["2019","5","10"]]},"title":"Reinforcement Learning in Non-Stationary Environments","type":"article-journal"},"uris":["http://www.mendeley.com/documents/?uuid=84a983e8-1fb6-45c0-8fbd-09ee85102969"]}],"mendeley":{"formattedCitation":"[27]","plainTextFormattedCitation":"[27]","previouslyFormattedCitation":"[27]"},"properties":{"noteIndex":0},"schema":"https://github.com/citation-style-language/schema/raw/master/csl-citation.json"}</w:instrText>
+      </w:r>
+      <w:r>
+        <w:fldChar w:fldCharType="separate"/>
+      </w:r>
+      <w:r>
+        <w:rPr>
+          <w:noProof/>
+        </w:rPr>
+        <w:t>[27]</w:t>
+      </w:r>
+      <w:r>
+        <w:fldChar w:fldCharType="end"/>
+      </w:r>
+      <w:r>
+        <w:t xml:space="preserve"> Furthermore in </w:t>
+      </w:r>
+      <w:r>
+        <w:fldChar w:fldCharType="begin" w:fldLock="1"/>
+      </w:r>
+      <w:r>
+        <w:instrText>ADDIN CSL_CITATION {"citationItems":[{"id":"ITEM-1","itemData":{"DOI":"10.1007/s10458-019-09421-1","ISBN":"1045801909","ISSN":"15737454","abstract":"Deep reinforcement learning (RL) has achieved outstanding results in recent years. This has led to a dramatic increase in the number of applications and methods. Recent works have explored learning beyond single-agent scenarios and have considered multiagent learning (MAL) scenarios. Initial results report successes in complex multiagent domains, although there are several challenges to be addressed. The primary goal of this article is to provide a clear overview of current multiagent deep reinforcement learning (MDRL) literature. Additionally, we complement the overview with a broader analysis: (i) we revisit previous key components, originally presented in MAL and RL, and highlight how they have been adapted to multiagent deep reinforcement learning settings. (ii) We provide general guidelines to new practitioners in the area: describing lessons learned from MDRL works, pointing to recent benchmarks, and outlining open avenues of research. (iii) We take a more critical tone raising practical challenges of MDRL (e.g., implementation and computational demands). We expect this article will help unify and motivate future research to take advantage of the abundant literature that exists (e.g., RL and MAL) in a joint effort to promote fruitful research in the multiagent community.","author":[{"dropping-particle":"","family":"Hernandez-Leal","given":"Pablo","non-dropping-particle":"","parse-names":false,"suffix":""},{"dropping-particle":"","family":"Kartal","given":"Bilal","non-dropping-particle":"","parse-names":false,"suffix":""},{"dropping-particle":"","family":"Taylor","given":"Matthew E.","non-dropping-particle":"","parse-names":false,"suffix":""}],"container-title":"Autonomous Agents and Multi-Agent Systems","id":"ITEM-1","issue":"6","issued":{"date-parts":[["2018","10","12"]]},"page":"750-797","publisher":"Springer US","title":"A Survey and Critique of Multiagent Deep Reinforcement Learning","type":"article-journal","volume":"33"},"uris":["http://www.mendeley.com/documents/?uuid=725508c1-4d69-4daa-bb3f-d9f2ffa091e7"]}],"mendeley":{"formattedCitation":"[28]","plainTextFormattedCitation":"[28]"},"properties":{"noteIndex":0},"schema":"https://github.com/citation-style-language/schema/raw/master/csl-citation.json"}</w:instrText>
+      </w:r>
+      <w:r>
+        <w:fldChar w:fldCharType="separate"/>
+      </w:r>
+      <w:r>
+        <w:rPr>
+          <w:noProof/>
+        </w:rPr>
+        <w:t>[28]</w:t>
+      </w:r>
+      <w:r>
+        <w:fldChar w:fldCharType="end"/>
+      </w:r>
+      <w:r>
+        <w:t xml:space="preserve">, authors discuss that MARL systems suffer from the curse of dimensionality also known as </w:t>
+      </w:r>
+      <w:r>
+        <w:t>combinatorial nature of MARL</w:t>
+      </w:r>
+      <w:r>
+        <w:t>.</w:t>
+      </w:r>
+      <w:r>
+        <w:t xml:space="preserve"> </w:t>
+      </w:r>
+      <w:r>
+        <w:t>One way</w:t>
+      </w:r>
+      <w:r>
+        <w:t xml:space="preserve"> </w:t>
+      </w:r>
+      <w:r>
+        <w:t xml:space="preserve">to </w:t>
+      </w:r>
+      <w:r>
+        <w:t>overcome this difficulty</w:t>
+      </w:r>
+      <w:r>
+        <w:t xml:space="preserve"> </w:t>
+      </w:r>
+      <w:r>
+        <w:t xml:space="preserve">in </w:t>
+      </w:r>
+      <w:r>
+        <w:t>multiagent scenarios is the use of search parallelization</w:t>
+      </w:r>
+      <w:r>
+        <w:t xml:space="preserve"> however in </w:t>
       </w:r>
     </w:p>
     <w:p>
@@ -5887,27 +5885,30 @@
         <w:jc w:val="both"/>
       </w:pPr>
       <w:r>
-        <w:t xml:space="preserve">Single-brain </w:t>
-      </w:r>
-      <w:proofErr w:type="spellStart"/>
-      <w:r>
-        <w:t>olmalarından</w:t>
-      </w:r>
-      <w:proofErr w:type="spellEnd"/>
-      <w:r>
-        <w:t xml:space="preserve"> da </w:t>
-      </w:r>
-      <w:proofErr w:type="spellStart"/>
-      <w:r>
-        <w:t>bahset</w:t>
-      </w:r>
-      <w:proofErr w:type="spellEnd"/>
+        <w:t xml:space="preserve">Cooperation between agents fits the definition of surviving in an epidemic outbreak therefore we focused on developing </w:t>
+      </w:r>
+      <w:r>
+        <w:t>a</w:t>
+      </w:r>
+      <w:r>
+        <w:t xml:space="preserve"> cooperative training.</w:t>
+      </w:r>
+    </w:p>
+    <w:p>
+      <w:pPr>
+        <w:ind w:firstLine="360"/>
+        <w:jc w:val="both"/>
+      </w:pPr>
+      <w:r>
+        <w:t>Single-brain olmalarından da bahset</w:t>
+      </w:r>
     </w:p>
     <w:p>
       <w:pPr>
         <w:pStyle w:val="ListParagraph"/>
       </w:pPr>
       <w:r>
+        <w:lastRenderedPageBreak/>
         <w:t>Multi-agent Environment</w:t>
       </w:r>
     </w:p>
@@ -5956,15 +5957,10 @@
         <w:pStyle w:val="ListParagraph"/>
       </w:pPr>
       <w:r>
-        <w:t xml:space="preserve">Simulation Environment </w:t>
-      </w:r>
-      <w:proofErr w:type="spellStart"/>
-      <w:r>
-        <w:t>OpenAI</w:t>
-      </w:r>
-      <w:proofErr w:type="spellEnd"/>
-      <w:r>
-        <w:t xml:space="preserve"> – Unity </w:t>
+        <w:t xml:space="preserve">Simulation Environment OpenAI – Unity </w:t>
+      </w:r>
+      <w:r>
+        <w:t>Benchmark MDRL  a survey and critique of multiagent drl. Sayfa 29 Diğer enginelerden bahset</w:t>
       </w:r>
     </w:p>
     <w:p>
@@ -5972,129 +5968,15 @@
         <w:pStyle w:val="ListParagraph"/>
       </w:pPr>
       <w:r>
-        <w:t xml:space="preserve">Social Distancing – </w:t>
-      </w:r>
-      <w:proofErr w:type="spellStart"/>
-      <w:r>
-        <w:t>Hayvanlarda</w:t>
-      </w:r>
-      <w:proofErr w:type="spellEnd"/>
-      <w:r>
-        <w:t xml:space="preserve"> da var, </w:t>
-      </w:r>
-      <w:proofErr w:type="spellStart"/>
-      <w:r>
-        <w:t>psikolojide</w:t>
-      </w:r>
-      <w:proofErr w:type="spellEnd"/>
-      <w:r>
-        <w:t xml:space="preserve"> </w:t>
-      </w:r>
-      <w:proofErr w:type="spellStart"/>
-      <w:r>
-        <w:t>mantıklı</w:t>
-      </w:r>
-      <w:proofErr w:type="spellEnd"/>
+        <w:t>Social Distancing – Hayvanlarda da var, psikolojide mantıklı</w:t>
+      </w:r>
     </w:p>
     <w:p>
       <w:pPr>
         <w:pStyle w:val="ListParagraph"/>
       </w:pPr>
-      <w:proofErr w:type="spellStart"/>
-      <w:r>
-        <w:t>Niye</w:t>
-      </w:r>
-      <w:proofErr w:type="spellEnd"/>
-      <w:r>
-        <w:t xml:space="preserve"> flocking </w:t>
-      </w:r>
-      <w:proofErr w:type="spellStart"/>
-      <w:r>
-        <w:t>gibi</w:t>
-      </w:r>
-      <w:proofErr w:type="spellEnd"/>
-      <w:r>
-        <w:t xml:space="preserve"> </w:t>
-      </w:r>
-      <w:proofErr w:type="spellStart"/>
-      <w:r>
-        <w:t>algoritmalar</w:t>
-      </w:r>
-      <w:proofErr w:type="spellEnd"/>
-      <w:r>
-        <w:t xml:space="preserve"> </w:t>
-      </w:r>
-      <w:proofErr w:type="spellStart"/>
-      <w:r>
-        <w:t>kullanmıyorum</w:t>
-      </w:r>
-      <w:proofErr w:type="spellEnd"/>
-      <w:r>
-        <w:t xml:space="preserve">. – </w:t>
-      </w:r>
-      <w:proofErr w:type="spellStart"/>
-      <w:r>
-        <w:t>Aslında</w:t>
-      </w:r>
-      <w:proofErr w:type="spellEnd"/>
-      <w:r>
-        <w:t xml:space="preserve"> </w:t>
-      </w:r>
-      <w:proofErr w:type="spellStart"/>
-      <w:r>
-        <w:t>burada</w:t>
-      </w:r>
-      <w:proofErr w:type="spellEnd"/>
-      <w:r>
-        <w:t xml:space="preserve"> </w:t>
-      </w:r>
-      <w:proofErr w:type="spellStart"/>
-      <w:r>
-        <w:t>yine</w:t>
-      </w:r>
-      <w:proofErr w:type="spellEnd"/>
-      <w:r>
-        <w:t xml:space="preserve"> agent-based </w:t>
-      </w:r>
-      <w:proofErr w:type="spellStart"/>
-      <w:r>
-        <w:t>modellingde</w:t>
-      </w:r>
-      <w:proofErr w:type="spellEnd"/>
-      <w:r>
-        <w:t xml:space="preserve"> </w:t>
-      </w:r>
-      <w:proofErr w:type="spellStart"/>
-      <w:r>
-        <w:t>AI’ın</w:t>
-      </w:r>
-      <w:proofErr w:type="spellEnd"/>
-      <w:r>
-        <w:t xml:space="preserve"> </w:t>
-      </w:r>
-      <w:proofErr w:type="spellStart"/>
-      <w:r>
-        <w:t>önemini</w:t>
-      </w:r>
-      <w:proofErr w:type="spellEnd"/>
-      <w:r>
-        <w:t xml:space="preserve"> </w:t>
-      </w:r>
-      <w:proofErr w:type="spellStart"/>
-      <w:r>
-        <w:t>vurgulamış</w:t>
-      </w:r>
-      <w:proofErr w:type="spellEnd"/>
-      <w:r>
-        <w:t xml:space="preserve"> </w:t>
-      </w:r>
-      <w:proofErr w:type="spellStart"/>
-      <w:r>
-        <w:t>olucam</w:t>
-      </w:r>
-      <w:proofErr w:type="spellEnd"/>
-      <w:r>
-        <w:t>.</w:t>
+      <w:r>
+        <w:t>Niye flocking gibi algoritmalar kullanmıyorum. – Aslında burada yine agent-based modellingde AI’ın önemini vurgulamış olucam.</w:t>
       </w:r>
     </w:p>
     <w:p>
@@ -6121,87 +6003,10 @@
         <w:jc w:val="both"/>
       </w:pPr>
       <w:r>
-        <w:t xml:space="preserve">Social </w:t>
-      </w:r>
-      <w:proofErr w:type="spellStart"/>
-      <w:r>
-        <w:t>Distancting</w:t>
-      </w:r>
-      <w:proofErr w:type="spellEnd"/>
-      <w:r>
-        <w:t xml:space="preserve"> </w:t>
-      </w:r>
-      <w:proofErr w:type="spellStart"/>
-      <w:r>
-        <w:t>hakkında</w:t>
-      </w:r>
-      <w:proofErr w:type="spellEnd"/>
-      <w:r>
-        <w:t xml:space="preserve"> </w:t>
-      </w:r>
-      <w:proofErr w:type="spellStart"/>
-      <w:r>
-        <w:t>bir</w:t>
-      </w:r>
-      <w:proofErr w:type="spellEnd"/>
-      <w:r>
-        <w:t xml:space="preserve"> </w:t>
-      </w:r>
-      <w:proofErr w:type="spellStart"/>
-      <w:r>
-        <w:t>şeyler</w:t>
-      </w:r>
-      <w:proofErr w:type="spellEnd"/>
-      <w:r>
-        <w:t xml:space="preserve"> -</w:t>
-      </w:r>
-      <w:proofErr w:type="spellStart"/>
-      <w:r>
-        <w:t>hayvanlarda</w:t>
-      </w:r>
-      <w:proofErr w:type="spellEnd"/>
-      <w:r>
-        <w:t xml:space="preserve"> da </w:t>
-      </w:r>
-      <w:proofErr w:type="spellStart"/>
-      <w:r>
-        <w:t>görülüyor</w:t>
-      </w:r>
-      <w:proofErr w:type="spellEnd"/>
-      <w:r>
-        <w:t xml:space="preserve">. </w:t>
-      </w:r>
-      <w:proofErr w:type="spellStart"/>
-      <w:r>
-        <w:t>Ödül</w:t>
-      </w:r>
-      <w:proofErr w:type="spellEnd"/>
-      <w:r>
-        <w:t xml:space="preserve"> </w:t>
-      </w:r>
-      <w:proofErr w:type="spellStart"/>
-      <w:r>
-        <w:t>ceza</w:t>
-      </w:r>
-      <w:proofErr w:type="spellEnd"/>
-      <w:r>
-        <w:t xml:space="preserve"> </w:t>
-      </w:r>
-      <w:proofErr w:type="spellStart"/>
-      <w:r>
-        <w:t>sistemine</w:t>
-      </w:r>
-      <w:proofErr w:type="spellEnd"/>
-      <w:r>
-        <w:t xml:space="preserve"> </w:t>
-      </w:r>
-      <w:proofErr w:type="spellStart"/>
-      <w:r>
-        <w:t>göre</w:t>
-      </w:r>
-      <w:proofErr w:type="spellEnd"/>
-      <w:r>
-        <w:t xml:space="preserve"> </w:t>
+        <w:t>Social Distancting hakkında bir şeyler</w:t>
+      </w:r>
+      <w:r>
+        <w:t xml:space="preserve"> -hayvanlarda da görülüyor. Ödül ceza sistemine göre </w:t>
       </w:r>
       <w:r>
         <w:t xml:space="preserve"> RL.</w:t>
@@ -6220,37 +6025,8 @@
         <w:jc w:val="both"/>
       </w:pPr>
       <w:r>
-        <w:t xml:space="preserve">Flocking- </w:t>
-      </w:r>
-      <w:proofErr w:type="spellStart"/>
-      <w:r>
-        <w:t>gibi</w:t>
-      </w:r>
-      <w:proofErr w:type="spellEnd"/>
-      <w:r>
-        <w:t xml:space="preserve"> </w:t>
-      </w:r>
-      <w:proofErr w:type="spellStart"/>
-      <w:r>
-        <w:t>başka</w:t>
-      </w:r>
-      <w:proofErr w:type="spellEnd"/>
-      <w:r>
-        <w:t xml:space="preserve"> distance </w:t>
-      </w:r>
-      <w:proofErr w:type="spellStart"/>
-      <w:r>
-        <w:t>ayarlama</w:t>
-      </w:r>
-      <w:proofErr w:type="spellEnd"/>
-      <w:r>
-        <w:t xml:space="preserve"> </w:t>
-      </w:r>
-      <w:proofErr w:type="spellStart"/>
-      <w:r>
-        <w:t>algoritmaları</w:t>
-      </w:r>
-      <w:proofErr w:type="spellEnd"/>
+        <w:t>Flocking- gibi başka distance ayarlama algoritmaları</w:t>
+      </w:r>
     </w:p>
     <w:p>
       <w:pPr>
@@ -6308,13 +6084,8 @@
         <w:t>Epid</w:t>
       </w:r>
       <w:r>
-        <w:t xml:space="preserve">emic Simulation -SIR Model RL in </w:t>
-      </w:r>
-      <w:proofErr w:type="spellStart"/>
-      <w:r>
-        <w:t>Covid</w:t>
-      </w:r>
-      <w:proofErr w:type="spellEnd"/>
+        <w:t>emic Simulation -SIR Model RL in Covid</w:t>
+      </w:r>
     </w:p>
     <w:p>
       <w:pPr>
@@ -6475,31 +6246,7 @@
         <w:jc w:val="both"/>
       </w:pPr>
       <w:r>
-        <w:t xml:space="preserve">Social </w:t>
-      </w:r>
-      <w:proofErr w:type="spellStart"/>
-      <w:r>
-        <w:t>distancing’in</w:t>
-      </w:r>
-      <w:proofErr w:type="spellEnd"/>
-      <w:r>
-        <w:t xml:space="preserve"> </w:t>
-      </w:r>
-      <w:proofErr w:type="spellStart"/>
-      <w:r>
-        <w:t>mekanizmasını</w:t>
-      </w:r>
-      <w:proofErr w:type="spellEnd"/>
-      <w:r>
-        <w:t xml:space="preserve"> </w:t>
-      </w:r>
-      <w:proofErr w:type="spellStart"/>
-      <w:r>
-        <w:t>anlat</w:t>
-      </w:r>
-      <w:proofErr w:type="spellEnd"/>
-      <w:r>
-        <w:t>. Proximity mechanism</w:t>
+        <w:t>Social distancing’in mekanizmasını anlat. Proximity mechanism</w:t>
       </w:r>
     </w:p>
     <w:p>
@@ -6508,6 +6255,7 @@
       </w:pPr>
       <w:bookmarkStart w:id="10" w:name="_Toc48663798"/>
       <w:r>
+        <w:lastRenderedPageBreak/>
         <w:t>THEORETICAL FRAMEWORK</w:t>
       </w:r>
       <w:bookmarkEnd w:id="10"/>
@@ -6557,193 +6305,20 @@
       <w:pPr>
         <w:jc w:val="both"/>
       </w:pPr>
-      <w:proofErr w:type="spellStart"/>
-      <w:r>
-        <w:t>Önce</w:t>
-      </w:r>
-      <w:proofErr w:type="spellEnd"/>
+      <w:r>
+        <w:t xml:space="preserve">Önce </w:t>
+      </w:r>
+      <w:r>
+        <w:t>single agent</w:t>
+      </w:r>
+      <w:r>
+        <w:t xml:space="preserve"> çalıştırdım.</w:t>
+      </w:r>
       <w:r>
         <w:t xml:space="preserve"> </w:t>
       </w:r>
       <w:r>
-        <w:t>single agent</w:t>
-      </w:r>
-      <w:r>
-        <w:t xml:space="preserve"> </w:t>
-      </w:r>
-      <w:proofErr w:type="spellStart"/>
-      <w:r>
-        <w:t>çalıştırdım</w:t>
-      </w:r>
-      <w:proofErr w:type="spellEnd"/>
-      <w:r>
-        <w:t>.</w:t>
-      </w:r>
-      <w:r>
-        <w:t xml:space="preserve"> </w:t>
-      </w:r>
-      <w:r>
-        <w:t xml:space="preserve">Single agent </w:t>
-      </w:r>
-      <w:proofErr w:type="spellStart"/>
-      <w:r>
-        <w:t>çalışmanın</w:t>
-      </w:r>
-      <w:proofErr w:type="spellEnd"/>
-      <w:r>
-        <w:t xml:space="preserve"> </w:t>
-      </w:r>
-      <w:proofErr w:type="spellStart"/>
-      <w:r>
-        <w:t>avantajlarını</w:t>
-      </w:r>
-      <w:proofErr w:type="spellEnd"/>
-      <w:r>
-        <w:t xml:space="preserve"> </w:t>
-      </w:r>
-      <w:proofErr w:type="spellStart"/>
-      <w:r>
-        <w:t>anlat</w:t>
-      </w:r>
-      <w:proofErr w:type="spellEnd"/>
-      <w:r>
-        <w:t xml:space="preserve">. </w:t>
-      </w:r>
-      <w:proofErr w:type="spellStart"/>
-      <w:r>
-        <w:t>Diğer</w:t>
-      </w:r>
-      <w:proofErr w:type="spellEnd"/>
-      <w:r>
-        <w:t xml:space="preserve"> </w:t>
-      </w:r>
-      <w:proofErr w:type="spellStart"/>
-      <w:r>
-        <w:t>agentlar</w:t>
-      </w:r>
-      <w:proofErr w:type="spellEnd"/>
-      <w:r>
-        <w:t xml:space="preserve"> </w:t>
-      </w:r>
-      <w:proofErr w:type="spellStart"/>
-      <w:r>
-        <w:t>işin</w:t>
-      </w:r>
-      <w:proofErr w:type="spellEnd"/>
-      <w:r>
-        <w:t xml:space="preserve"> </w:t>
-      </w:r>
-      <w:proofErr w:type="spellStart"/>
-      <w:r>
-        <w:t>içine</w:t>
-      </w:r>
-      <w:proofErr w:type="spellEnd"/>
-      <w:r>
-        <w:t xml:space="preserve"> </w:t>
-      </w:r>
-      <w:proofErr w:type="spellStart"/>
-      <w:r>
-        <w:t>girmiyor</w:t>
-      </w:r>
-      <w:proofErr w:type="spellEnd"/>
-      <w:r>
-        <w:t xml:space="preserve"> </w:t>
-      </w:r>
-      <w:proofErr w:type="spellStart"/>
-      <w:r>
-        <w:t>çok</w:t>
-      </w:r>
-      <w:proofErr w:type="spellEnd"/>
-      <w:r>
-        <w:t xml:space="preserve"> </w:t>
-      </w:r>
-      <w:proofErr w:type="spellStart"/>
-      <w:r>
-        <w:t>en</w:t>
-      </w:r>
-      <w:proofErr w:type="spellEnd"/>
-      <w:r>
-        <w:t xml:space="preserve"> </w:t>
-      </w:r>
-      <w:proofErr w:type="spellStart"/>
-      <w:r>
-        <w:t>azından</w:t>
-      </w:r>
-      <w:proofErr w:type="spellEnd"/>
-      <w:r>
-        <w:t xml:space="preserve"> task </w:t>
-      </w:r>
-      <w:proofErr w:type="spellStart"/>
-      <w:r>
-        <w:t>daha</w:t>
-      </w:r>
-      <w:proofErr w:type="spellEnd"/>
-      <w:r>
-        <w:t xml:space="preserve"> </w:t>
-      </w:r>
-      <w:proofErr w:type="spellStart"/>
-      <w:r>
-        <w:t>kolaylaşıyor</w:t>
-      </w:r>
-      <w:proofErr w:type="spellEnd"/>
-      <w:r>
-        <w:t xml:space="preserve">. </w:t>
-      </w:r>
-      <w:proofErr w:type="spellStart"/>
-      <w:r>
-        <w:t>Böylelikle</w:t>
-      </w:r>
-      <w:proofErr w:type="spellEnd"/>
-      <w:r>
-        <w:t xml:space="preserve"> ilk </w:t>
-      </w:r>
-      <w:proofErr w:type="spellStart"/>
-      <w:r>
-        <w:t>başta</w:t>
-      </w:r>
-      <w:proofErr w:type="spellEnd"/>
-      <w:r>
-        <w:t xml:space="preserve"> </w:t>
-      </w:r>
-      <w:proofErr w:type="spellStart"/>
-      <w:r>
-        <w:t>setting’I</w:t>
-      </w:r>
-      <w:proofErr w:type="spellEnd"/>
-      <w:r>
-        <w:t xml:space="preserve"> </w:t>
-      </w:r>
-      <w:proofErr w:type="spellStart"/>
-      <w:r>
-        <w:t>daha</w:t>
-      </w:r>
-      <w:proofErr w:type="spellEnd"/>
-      <w:r>
-        <w:t xml:space="preserve"> </w:t>
-      </w:r>
-      <w:proofErr w:type="spellStart"/>
-      <w:r>
-        <w:t>sağlıklı</w:t>
-      </w:r>
-      <w:proofErr w:type="spellEnd"/>
-      <w:r>
-        <w:t xml:space="preserve"> </w:t>
-      </w:r>
-      <w:proofErr w:type="spellStart"/>
-      <w:r>
-        <w:t>kurmamı</w:t>
-      </w:r>
-      <w:proofErr w:type="spellEnd"/>
-      <w:r>
-        <w:t xml:space="preserve"> </w:t>
-      </w:r>
-      <w:proofErr w:type="spellStart"/>
-      <w:r>
-        <w:t>sağladı</w:t>
-      </w:r>
-      <w:proofErr w:type="spellEnd"/>
-      <w:r>
-        <w:t>.</w:t>
+        <w:t>Single agent çalışmanın avantajlarını anlat. Diğer agentlar işin içine girmiyor çok en azından task daha kolaylaşıyor. Böylelikle ilk başta setting’I daha sağlıklı kurmamı sağladı.</w:t>
       </w:r>
     </w:p>
     <w:p>
@@ -6751,63 +6326,7 @@
         <w:jc w:val="both"/>
       </w:pPr>
       <w:r>
-        <w:t>Multi-</w:t>
-      </w:r>
-      <w:proofErr w:type="spellStart"/>
-      <w:r>
-        <w:t>agentları</w:t>
-      </w:r>
-      <w:proofErr w:type="spellEnd"/>
-      <w:r>
-        <w:t xml:space="preserve"> </w:t>
-      </w:r>
-      <w:proofErr w:type="spellStart"/>
-      <w:r>
-        <w:t>işin</w:t>
-      </w:r>
-      <w:proofErr w:type="spellEnd"/>
-      <w:r>
-        <w:t xml:space="preserve"> </w:t>
-      </w:r>
-      <w:proofErr w:type="spellStart"/>
-      <w:r>
-        <w:t>içine</w:t>
-      </w:r>
-      <w:proofErr w:type="spellEnd"/>
-      <w:r>
-        <w:t xml:space="preserve"> </w:t>
-      </w:r>
-      <w:proofErr w:type="spellStart"/>
-      <w:r>
-        <w:t>katarak</w:t>
-      </w:r>
-      <w:proofErr w:type="spellEnd"/>
-      <w:r>
-        <w:t xml:space="preserve"> </w:t>
-      </w:r>
-      <w:proofErr w:type="spellStart"/>
-      <w:r>
-        <w:t>nasıl</w:t>
-      </w:r>
-      <w:proofErr w:type="spellEnd"/>
-      <w:r>
-        <w:t xml:space="preserve"> non-stationary hale </w:t>
-      </w:r>
-      <w:proofErr w:type="spellStart"/>
-      <w:r>
-        <w:t>getirdiğini</w:t>
-      </w:r>
-      <w:proofErr w:type="spellEnd"/>
-      <w:r>
-        <w:t xml:space="preserve"> </w:t>
-      </w:r>
-      <w:proofErr w:type="spellStart"/>
-      <w:r>
-        <w:t>anlat</w:t>
-      </w:r>
-      <w:proofErr w:type="spellEnd"/>
-      <w:r>
-        <w:t xml:space="preserve">. </w:t>
+        <w:t xml:space="preserve">Multi-agentları işin içine katarak nasıl non-stationary hale getirdiğini anlat. </w:t>
       </w:r>
       <w:r>
         <w:fldChar w:fldCharType="begin" w:fldLock="1"/>
@@ -6837,21 +6356,8 @@
       <w:pPr>
         <w:jc w:val="both"/>
       </w:pPr>
-      <w:proofErr w:type="spellStart"/>
-      <w:r>
-        <w:t>RewardCube</w:t>
-      </w:r>
-      <w:proofErr w:type="spellEnd"/>
-      <w:r>
-        <w:t xml:space="preserve"> </w:t>
-      </w:r>
-      <w:proofErr w:type="spellStart"/>
-      <w:r>
-        <w:t>ekledim</w:t>
-      </w:r>
-      <w:proofErr w:type="spellEnd"/>
-      <w:r>
-        <w:t xml:space="preserve">. </w:t>
+      <w:r>
+        <w:t xml:space="preserve">RewardCube ekledim. </w:t>
       </w:r>
     </w:p>
     <w:p>
@@ -6869,11 +6375,7 @@
         <w:jc w:val="both"/>
       </w:pPr>
       <w:r>
-        <w:t xml:space="preserve">Agent policies are optimized using Proximal Policy Optimization (PPO) and Soft-Actor Critic (SAC). Both algorithms are compared, and PPO is selected for this task. The training is performed using Unity engine and open source Unity ML-Agents Toolkit. The agents trained in single-agent environments which is located next to each other in scene but do not have any interaction between </w:t>
-      </w:r>
-      <w:r>
-        <w:lastRenderedPageBreak/>
-        <w:t>them. At execution time, each agent act by using only their own observations and at optimization time, we use all agents’ observations to update our policy. So even though 8 different environments are used during training</w:t>
+        <w:t>Agent policies are optimized using Proximal Policy Optimization (PPO) and Soft-Actor Critic (SAC). Both algorithms are compared, and PPO is selected for this task. The training is performed using Unity engine and open source Unity ML-Agents Toolkit. The agents trained in single-agent environments which is located next to each other in scene but do not have any interaction between them. At execution time, each agent act by using only their own observations and at optimization time, we use all agents’ observations to update our policy. So even though 8 different environments are used during training</w:t>
       </w:r>
       <w:r>
         <w:t xml:space="preserve"> </w:t>
@@ -6990,21 +6492,8 @@
       <w:r>
         <w:t xml:space="preserve">Our results with epidemic simulation should be viewed as a proof of concept showing </w:t>
       </w:r>
-      <w:proofErr w:type="spellStart"/>
-      <w:r>
-        <w:t>a</w:t>
-      </w:r>
-      <w:proofErr w:type="spellEnd"/>
-      <w:r>
-        <w:t xml:space="preserve"> agent-based simulation with reinforcement learning can be </w:t>
-      </w:r>
-      <w:proofErr w:type="spellStart"/>
-      <w:r>
-        <w:t>use</w:t>
-      </w:r>
-      <w:proofErr w:type="spellEnd"/>
-      <w:r>
-        <w:t xml:space="preserve"> to assist decision makers</w:t>
+      <w:r>
+        <w:t>a agent-based simulation with reinforcement learning can be use to assist decision makers</w:t>
       </w:r>
       <w:r>
         <w:t xml:space="preserve"> during the epidemic</w:t>
@@ -8470,8 +7959,8 @@
       <w:bookmarkEnd w:id="16"/>
     </w:p>
     <w:sectPr>
-      <w:headerReference w:type="default" r:id="rId22"/>
-      <w:footerReference w:type="default" r:id="rId23"/>
+      <w:headerReference w:type="default" r:id="rId23"/>
+      <w:footerReference w:type="default" r:id="rId24"/>
       <w:type w:val="continuous"/>
       <w:pgSz w:w="11900" w:h="16840" w:code="9"/>
       <w:pgMar w:top="1520" w:right="2098" w:bottom="822" w:left="2098" w:header="709" w:footer="709" w:gutter="0"/>
@@ -10317,6 +9806,16 @@
       <w:lang w:val="en-US"/>
     </w:rPr>
   </w:style>
+  <w:style w:type="character" w:styleId="PlaceholderText">
+    <w:name w:val="Placeholder Text"/>
+    <w:basedOn w:val="DefaultParagraphFont"/>
+    <w:uiPriority w:val="99"/>
+    <w:semiHidden/>
+    <w:rsid w:val="00F65284"/>
+    <w:rPr>
+      <w:color w:val="808080"/>
+    </w:rPr>
+  </w:style>
 </w:styles>
 </file>
 
@@ -10620,7 +10119,7 @@
 </file>
 
 <file path=customXml/itemProps1.xml><?xml version="1.0" encoding="utf-8"?>
-<ds:datastoreItem xmlns:ds="http://schemas.openxmlformats.org/officeDocument/2006/customXml" ds:itemID="{17E72B63-4B1B-4098-98C7-80A9360CEAB8}">
+<ds:datastoreItem xmlns:ds="http://schemas.openxmlformats.org/officeDocument/2006/customXml" ds:itemID="{C2A42635-9CFB-4B8A-8106-22ED11C46287}">
   <ds:schemaRefs>
     <ds:schemaRef ds:uri="http://schemas.openxmlformats.org/officeDocument/2006/bibliography"/>
   </ds:schemaRefs>

</xml_diff>